<commit_message>
Updated the didactic concepts
</commit_message>
<xml_diff>
--- a/T3100_Lehrkonzept_EdCoN.docx
+++ b/T3100_Lehrkonzept_EdCoN.docx
@@ -1180,7 +1180,7 @@
             </w:rPr>
             <w:fldChar w:fldCharType="separate"/>
           </w:r>
-          <w:hyperlink w:anchor="_Toc119703806" w:history="1">
+          <w:hyperlink w:anchor="_Toc120623227" w:history="1">
             <w:r>
               <w:rPr>
                 <w:rStyle w:val="Hyperlink"/>
@@ -1211,7 +1211,7 @@
                 <w:noProof/>
                 <w:webHidden/>
               </w:rPr>
-              <w:instrText xml:space="preserve"> PAGEREF _Toc119703806 \h </w:instrText>
+              <w:instrText xml:space="preserve"> PAGEREF _Toc120623227 \h </w:instrText>
             </w:r>
             <w:r>
               <w:rPr>
@@ -1259,7 +1259,7 @@
               <w:szCs w:val="24"/>
             </w:rPr>
           </w:pPr>
-          <w:hyperlink w:anchor="_Toc119703807" w:history="1">
+          <w:hyperlink w:anchor="_Toc120623228" w:history="1">
             <w:r>
               <w:rPr>
                 <w:rStyle w:val="Hyperlink"/>
@@ -1290,7 +1290,7 @@
                 <w:noProof/>
                 <w:webHidden/>
               </w:rPr>
-              <w:instrText xml:space="preserve"> PAGEREF _Toc119703807 \h </w:instrText>
+              <w:instrText xml:space="preserve"> PAGEREF _Toc120623228 \h </w:instrText>
             </w:r>
             <w:r>
               <w:rPr>
@@ -1338,7 +1338,7 @@
               <w:szCs w:val="24"/>
             </w:rPr>
           </w:pPr>
-          <w:hyperlink w:anchor="_Toc119703808" w:history="1">
+          <w:hyperlink w:anchor="_Toc120623229" w:history="1">
             <w:r>
               <w:rPr>
                 <w:rStyle w:val="Hyperlink"/>
@@ -1369,7 +1369,7 @@
                 <w:noProof/>
                 <w:webHidden/>
               </w:rPr>
-              <w:instrText xml:space="preserve"> PAGEREF _Toc119703808 \h </w:instrText>
+              <w:instrText xml:space="preserve"> PAGEREF _Toc120623229 \h </w:instrText>
             </w:r>
             <w:r>
               <w:rPr>
@@ -1418,7 +1418,7 @@
               <w:szCs w:val="24"/>
             </w:rPr>
           </w:pPr>
-          <w:hyperlink w:anchor="_Toc119703809" w:history="1">
+          <w:hyperlink w:anchor="_Toc120623230" w:history="1">
             <w:r>
               <w:rPr>
                 <w:rStyle w:val="Hyperlink"/>
@@ -1465,7 +1465,7 @@
                 <w:noProof/>
                 <w:webHidden/>
               </w:rPr>
-              <w:instrText xml:space="preserve"> PAGEREF _Toc119703809 \h </w:instrText>
+              <w:instrText xml:space="preserve"> PAGEREF _Toc120623230 \h </w:instrText>
             </w:r>
             <w:r>
               <w:rPr>
@@ -1514,7 +1514,7 @@
               <w:szCs w:val="24"/>
             </w:rPr>
           </w:pPr>
-          <w:hyperlink w:anchor="_Toc119703810" w:history="1">
+          <w:hyperlink w:anchor="_Toc120623231" w:history="1">
             <w:r>
               <w:rPr>
                 <w:rStyle w:val="Hyperlink"/>
@@ -1561,7 +1561,7 @@
                 <w:noProof/>
                 <w:webHidden/>
               </w:rPr>
-              <w:instrText xml:space="preserve"> PAGEREF _Toc119703810 \h </w:instrText>
+              <w:instrText xml:space="preserve"> PAGEREF _Toc120623231 \h </w:instrText>
             </w:r>
             <w:r>
               <w:rPr>
@@ -1610,7 +1610,7 @@
               <w:szCs w:val="24"/>
             </w:rPr>
           </w:pPr>
-          <w:hyperlink w:anchor="_Toc119703811" w:history="1">
+          <w:hyperlink w:anchor="_Toc120623232" w:history="1">
             <w:r>
               <w:rPr>
                 <w:rStyle w:val="Hyperlink"/>
@@ -1657,7 +1657,7 @@
                 <w:noProof/>
                 <w:webHidden/>
               </w:rPr>
-              <w:instrText xml:space="preserve"> PAGEREF _Toc119703811 \h </w:instrText>
+              <w:instrText xml:space="preserve"> PAGEREF _Toc120623232 \h </w:instrText>
             </w:r>
             <w:r>
               <w:rPr>
@@ -1696,11 +1696,12 @@
           <w:pPr>
             <w:pStyle w:val="Verzeichnis2"/>
             <w:rPr>
+              <w:rFonts w:ascii="Arial" w:hAnsi="Arial" w:cs="Arial"/>
               <w:noProof/>
               <w:szCs w:val="24"/>
             </w:rPr>
           </w:pPr>
-          <w:hyperlink w:anchor="_Toc119703812" w:history="1">
+          <w:hyperlink w:anchor="_Toc120623233" w:history="1">
             <w:r>
               <w:rPr>
                 <w:rStyle w:val="Hyperlink"/>
@@ -1711,6 +1712,7 @@
             </w:r>
             <w:r>
               <w:rPr>
+                <w:rFonts w:ascii="Arial" w:hAnsi="Arial" w:cs="Arial"/>
                 <w:noProof/>
                 <w:szCs w:val="24"/>
               </w:rPr>
@@ -1726,6 +1728,7 @@
             </w:r>
             <w:r>
               <w:rPr>
+                <w:rFonts w:ascii="Arial" w:hAnsi="Arial" w:cs="Arial"/>
                 <w:noProof/>
                 <w:webHidden/>
               </w:rPr>
@@ -1733,6 +1736,7 @@
             </w:r>
             <w:r>
               <w:rPr>
+                <w:rFonts w:ascii="Arial" w:hAnsi="Arial" w:cs="Arial"/>
                 <w:noProof/>
                 <w:webHidden/>
               </w:rPr>
@@ -1740,19 +1744,22 @@
             </w:r>
             <w:r>
               <w:rPr>
+                <w:rFonts w:ascii="Arial" w:hAnsi="Arial" w:cs="Arial"/>
                 <w:noProof/>
                 <w:webHidden/>
               </w:rPr>
-              <w:instrText xml:space="preserve"> PAGEREF _Toc119703812 \h </w:instrText>
-            </w:r>
-            <w:r>
-              <w:rPr>
+              <w:instrText xml:space="preserve"> PAGEREF _Toc120623233 \h </w:instrText>
+            </w:r>
+            <w:r>
+              <w:rPr>
+                <w:rFonts w:ascii="Arial" w:hAnsi="Arial" w:cs="Arial"/>
                 <w:noProof/>
                 <w:webHidden/>
               </w:rPr>
             </w:r>
             <w:r>
               <w:rPr>
+                <w:rFonts w:ascii="Arial" w:hAnsi="Arial" w:cs="Arial"/>
                 <w:noProof/>
                 <w:webHidden/>
               </w:rPr>
@@ -1760,6 +1767,7 @@
             </w:r>
             <w:r>
               <w:rPr>
+                <w:rFonts w:ascii="Arial" w:hAnsi="Arial" w:cs="Arial"/>
                 <w:noProof/>
                 <w:webHidden/>
               </w:rPr>
@@ -1767,6 +1775,7 @@
             </w:r>
             <w:r>
               <w:rPr>
+                <w:rFonts w:ascii="Arial" w:hAnsi="Arial" w:cs="Arial"/>
                 <w:noProof/>
                 <w:webHidden/>
               </w:rPr>
@@ -1778,11 +1787,12 @@
           <w:pPr>
             <w:pStyle w:val="Verzeichnis2"/>
             <w:rPr>
+              <w:rFonts w:ascii="Arial" w:hAnsi="Arial" w:cs="Arial"/>
               <w:noProof/>
               <w:szCs w:val="24"/>
             </w:rPr>
           </w:pPr>
-          <w:hyperlink w:anchor="_Toc119703813" w:history="1">
+          <w:hyperlink w:anchor="_Toc120623234" w:history="1">
             <w:r>
               <w:rPr>
                 <w:rStyle w:val="Hyperlink"/>
@@ -1793,6 +1803,7 @@
             </w:r>
             <w:r>
               <w:rPr>
+                <w:rFonts w:ascii="Arial" w:hAnsi="Arial" w:cs="Arial"/>
                 <w:noProof/>
                 <w:szCs w:val="24"/>
               </w:rPr>
@@ -1808,6 +1819,7 @@
             </w:r>
             <w:r>
               <w:rPr>
+                <w:rFonts w:ascii="Arial" w:hAnsi="Arial" w:cs="Arial"/>
                 <w:noProof/>
                 <w:webHidden/>
               </w:rPr>
@@ -1815,6 +1827,7 @@
             </w:r>
             <w:r>
               <w:rPr>
+                <w:rFonts w:ascii="Arial" w:hAnsi="Arial" w:cs="Arial"/>
                 <w:noProof/>
                 <w:webHidden/>
               </w:rPr>
@@ -1822,19 +1835,22 @@
             </w:r>
             <w:r>
               <w:rPr>
+                <w:rFonts w:ascii="Arial" w:hAnsi="Arial" w:cs="Arial"/>
                 <w:noProof/>
                 <w:webHidden/>
               </w:rPr>
-              <w:instrText xml:space="preserve"> PAGEREF _Toc119703813 \h </w:instrText>
-            </w:r>
-            <w:r>
-              <w:rPr>
+              <w:instrText xml:space="preserve"> PAGEREF _Toc120623234 \h </w:instrText>
+            </w:r>
+            <w:r>
+              <w:rPr>
+                <w:rFonts w:ascii="Arial" w:hAnsi="Arial" w:cs="Arial"/>
                 <w:noProof/>
                 <w:webHidden/>
               </w:rPr>
             </w:r>
             <w:r>
               <w:rPr>
+                <w:rFonts w:ascii="Arial" w:hAnsi="Arial" w:cs="Arial"/>
                 <w:noProof/>
                 <w:webHidden/>
               </w:rPr>
@@ -1842,6 +1858,7 @@
             </w:r>
             <w:r>
               <w:rPr>
+                <w:rFonts w:ascii="Arial" w:hAnsi="Arial" w:cs="Arial"/>
                 <w:noProof/>
                 <w:webHidden/>
               </w:rPr>
@@ -1849,6 +1866,7 @@
             </w:r>
             <w:r>
               <w:rPr>
+                <w:rFonts w:ascii="Arial" w:hAnsi="Arial" w:cs="Arial"/>
                 <w:noProof/>
                 <w:webHidden/>
               </w:rPr>
@@ -1860,11 +1878,12 @@
           <w:pPr>
             <w:pStyle w:val="Verzeichnis2"/>
             <w:rPr>
+              <w:rFonts w:ascii="Arial" w:hAnsi="Arial" w:cs="Arial"/>
               <w:noProof/>
               <w:szCs w:val="24"/>
             </w:rPr>
           </w:pPr>
-          <w:hyperlink w:anchor="_Toc119703814" w:history="1">
+          <w:hyperlink w:anchor="_Toc120623235" w:history="1">
             <w:r>
               <w:rPr>
                 <w:rStyle w:val="Hyperlink"/>
@@ -1875,6 +1894,7 @@
             </w:r>
             <w:r>
               <w:rPr>
+                <w:rFonts w:ascii="Arial" w:hAnsi="Arial" w:cs="Arial"/>
                 <w:noProof/>
                 <w:szCs w:val="24"/>
               </w:rPr>
@@ -1890,6 +1910,7 @@
             </w:r>
             <w:r>
               <w:rPr>
+                <w:rFonts w:ascii="Arial" w:hAnsi="Arial" w:cs="Arial"/>
                 <w:noProof/>
                 <w:webHidden/>
               </w:rPr>
@@ -1897,6 +1918,7 @@
             </w:r>
             <w:r>
               <w:rPr>
+                <w:rFonts w:ascii="Arial" w:hAnsi="Arial" w:cs="Arial"/>
                 <w:noProof/>
                 <w:webHidden/>
               </w:rPr>
@@ -1904,19 +1926,22 @@
             </w:r>
             <w:r>
               <w:rPr>
+                <w:rFonts w:ascii="Arial" w:hAnsi="Arial" w:cs="Arial"/>
                 <w:noProof/>
                 <w:webHidden/>
               </w:rPr>
-              <w:instrText xml:space="preserve"> PAGEREF _Toc119703814 \h </w:instrText>
-            </w:r>
-            <w:r>
-              <w:rPr>
+              <w:instrText xml:space="preserve"> PAGEREF _Toc120623235 \h </w:instrText>
+            </w:r>
+            <w:r>
+              <w:rPr>
+                <w:rFonts w:ascii="Arial" w:hAnsi="Arial" w:cs="Arial"/>
                 <w:noProof/>
                 <w:webHidden/>
               </w:rPr>
             </w:r>
             <w:r>
               <w:rPr>
+                <w:rFonts w:ascii="Arial" w:hAnsi="Arial" w:cs="Arial"/>
                 <w:noProof/>
                 <w:webHidden/>
               </w:rPr>
@@ -1924,6 +1949,7 @@
             </w:r>
             <w:r>
               <w:rPr>
+                <w:rFonts w:ascii="Arial" w:hAnsi="Arial" w:cs="Arial"/>
                 <w:noProof/>
                 <w:webHidden/>
               </w:rPr>
@@ -1931,6 +1957,7 @@
             </w:r>
             <w:r>
               <w:rPr>
+                <w:rFonts w:ascii="Arial" w:hAnsi="Arial" w:cs="Arial"/>
                 <w:noProof/>
                 <w:webHidden/>
               </w:rPr>
@@ -1942,11 +1969,12 @@
           <w:pPr>
             <w:pStyle w:val="Verzeichnis2"/>
             <w:rPr>
+              <w:rFonts w:ascii="Arial" w:hAnsi="Arial" w:cs="Arial"/>
               <w:noProof/>
               <w:szCs w:val="24"/>
             </w:rPr>
           </w:pPr>
-          <w:hyperlink w:anchor="_Toc119703815" w:history="1">
+          <w:hyperlink w:anchor="_Toc120623236" w:history="1">
             <w:r>
               <w:rPr>
                 <w:rStyle w:val="Hyperlink"/>
@@ -1957,6 +1985,7 @@
             </w:r>
             <w:r>
               <w:rPr>
+                <w:rFonts w:ascii="Arial" w:hAnsi="Arial" w:cs="Arial"/>
                 <w:noProof/>
                 <w:szCs w:val="24"/>
               </w:rPr>
@@ -1972,6 +2001,7 @@
             </w:r>
             <w:r>
               <w:rPr>
+                <w:rFonts w:ascii="Arial" w:hAnsi="Arial" w:cs="Arial"/>
                 <w:noProof/>
                 <w:webHidden/>
               </w:rPr>
@@ -1979,6 +2009,7 @@
             </w:r>
             <w:r>
               <w:rPr>
+                <w:rFonts w:ascii="Arial" w:hAnsi="Arial" w:cs="Arial"/>
                 <w:noProof/>
                 <w:webHidden/>
               </w:rPr>
@@ -1986,19 +2017,22 @@
             </w:r>
             <w:r>
               <w:rPr>
+                <w:rFonts w:ascii="Arial" w:hAnsi="Arial" w:cs="Arial"/>
                 <w:noProof/>
                 <w:webHidden/>
               </w:rPr>
-              <w:instrText xml:space="preserve"> PAGEREF _Toc119703815 \h </w:instrText>
-            </w:r>
-            <w:r>
-              <w:rPr>
+              <w:instrText xml:space="preserve"> PAGEREF _Toc120623236 \h </w:instrText>
+            </w:r>
+            <w:r>
+              <w:rPr>
+                <w:rFonts w:ascii="Arial" w:hAnsi="Arial" w:cs="Arial"/>
                 <w:noProof/>
                 <w:webHidden/>
               </w:rPr>
             </w:r>
             <w:r>
               <w:rPr>
+                <w:rFonts w:ascii="Arial" w:hAnsi="Arial" w:cs="Arial"/>
                 <w:noProof/>
                 <w:webHidden/>
               </w:rPr>
@@ -2006,6 +2040,7 @@
             </w:r>
             <w:r>
               <w:rPr>
+                <w:rFonts w:ascii="Arial" w:hAnsi="Arial" w:cs="Arial"/>
                 <w:noProof/>
                 <w:webHidden/>
               </w:rPr>
@@ -2013,6 +2048,7 @@
             </w:r>
             <w:r>
               <w:rPr>
+                <w:rFonts w:ascii="Arial" w:hAnsi="Arial" w:cs="Arial"/>
                 <w:noProof/>
                 <w:webHidden/>
               </w:rPr>
@@ -2034,7 +2070,7 @@
               <w:szCs w:val="24"/>
             </w:rPr>
           </w:pPr>
-          <w:hyperlink w:anchor="_Toc119703816" w:history="1">
+          <w:hyperlink w:anchor="_Toc120623237" w:history="1">
             <w:r>
               <w:rPr>
                 <w:rStyle w:val="Hyperlink"/>
@@ -2057,7 +2093,7 @@
                 <w:rFonts w:ascii="Arial" w:hAnsi="Arial" w:cs="Arial"/>
                 <w:noProof/>
               </w:rPr>
-              <w:t>Didaktische Lehrmittel</w:t>
+              <w:t>Didaktische Lehransätze</w:t>
             </w:r>
             <w:r>
               <w:rPr>
@@ -2081,7 +2117,7 @@
                 <w:noProof/>
                 <w:webHidden/>
               </w:rPr>
-              <w:instrText xml:space="preserve"> PAGEREF _Toc119703816 \h </w:instrText>
+              <w:instrText xml:space="preserve"> PAGEREF _Toc120623237 \h </w:instrText>
             </w:r>
             <w:r>
               <w:rPr>
@@ -2120,11 +2156,12 @@
           <w:pPr>
             <w:pStyle w:val="Verzeichnis2"/>
             <w:rPr>
+              <w:rFonts w:ascii="Arial" w:hAnsi="Arial" w:cs="Arial"/>
               <w:noProof/>
               <w:szCs w:val="24"/>
             </w:rPr>
           </w:pPr>
-          <w:hyperlink w:anchor="_Toc119703817" w:history="1">
+          <w:hyperlink w:anchor="_Toc120623238" w:history="1">
             <w:r>
               <w:rPr>
                 <w:rStyle w:val="Hyperlink"/>
@@ -2135,6 +2172,7 @@
             </w:r>
             <w:r>
               <w:rPr>
+                <w:rFonts w:ascii="Arial" w:hAnsi="Arial" w:cs="Arial"/>
                 <w:noProof/>
                 <w:szCs w:val="24"/>
               </w:rPr>
@@ -2150,6 +2188,7 @@
             </w:r>
             <w:r>
               <w:rPr>
+                <w:rFonts w:ascii="Arial" w:hAnsi="Arial" w:cs="Arial"/>
                 <w:noProof/>
                 <w:webHidden/>
               </w:rPr>
@@ -2157,6 +2196,7 @@
             </w:r>
             <w:r>
               <w:rPr>
+                <w:rFonts w:ascii="Arial" w:hAnsi="Arial" w:cs="Arial"/>
                 <w:noProof/>
                 <w:webHidden/>
               </w:rPr>
@@ -2164,19 +2204,22 @@
             </w:r>
             <w:r>
               <w:rPr>
+                <w:rFonts w:ascii="Arial" w:hAnsi="Arial" w:cs="Arial"/>
                 <w:noProof/>
                 <w:webHidden/>
               </w:rPr>
-              <w:instrText xml:space="preserve"> PAGEREF _Toc119703817 \h </w:instrText>
-            </w:r>
-            <w:r>
-              <w:rPr>
+              <w:instrText xml:space="preserve"> PAGEREF _Toc120623238 \h </w:instrText>
+            </w:r>
+            <w:r>
+              <w:rPr>
+                <w:rFonts w:ascii="Arial" w:hAnsi="Arial" w:cs="Arial"/>
                 <w:noProof/>
                 <w:webHidden/>
               </w:rPr>
             </w:r>
             <w:r>
               <w:rPr>
+                <w:rFonts w:ascii="Arial" w:hAnsi="Arial" w:cs="Arial"/>
                 <w:noProof/>
                 <w:webHidden/>
               </w:rPr>
@@ -2184,6 +2227,7 @@
             </w:r>
             <w:r>
               <w:rPr>
+                <w:rFonts w:ascii="Arial" w:hAnsi="Arial" w:cs="Arial"/>
                 <w:noProof/>
                 <w:webHidden/>
               </w:rPr>
@@ -2191,6 +2235,310 @@
             </w:r>
             <w:r>
               <w:rPr>
+                <w:rFonts w:ascii="Arial" w:hAnsi="Arial" w:cs="Arial"/>
+                <w:noProof/>
+                <w:webHidden/>
+              </w:rPr>
+              <w:fldChar w:fldCharType="end"/>
+            </w:r>
+          </w:hyperlink>
+        </w:p>
+        <w:p>
+          <w:pPr>
+            <w:pStyle w:val="Verzeichnis3"/>
+            <w:tabs>
+              <w:tab w:val="left" w:pos="1440"/>
+              <w:tab w:val="right" w:leader="dot" w:pos="9016"/>
+            </w:tabs>
+            <w:rPr>
+              <w:rFonts w:eastAsiaTheme="minorEastAsia" w:cs="Arial"/>
+              <w:noProof/>
+              <w:szCs w:val="24"/>
+            </w:rPr>
+          </w:pPr>
+          <w:hyperlink w:anchor="_Toc120623239" w:history="1">
+            <w:r>
+              <w:rPr>
+                <w:rStyle w:val="Hyperlink"/>
+                <w:rFonts w:cs="Arial"/>
+                <w:noProof/>
+                <w14:scene3d>
+                  <w14:camera w14:prst="orthographicFront"/>
+                  <w14:lightRig w14:rig="threePt" w14:dir="t">
+                    <w14:rot w14:lat="0" w14:lon="0" w14:rev="0"/>
+                  </w14:lightRig>
+                </w14:scene3d>
+              </w:rPr>
+              <w:t>4.1.1</w:t>
+            </w:r>
+            <w:r>
+              <w:rPr>
+                <w:rFonts w:eastAsiaTheme="minorEastAsia" w:cs="Arial"/>
+                <w:noProof/>
+                <w:szCs w:val="24"/>
+              </w:rPr>
+              <w:tab/>
+            </w:r>
+            <w:r>
+              <w:rPr>
+                <w:rStyle w:val="Hyperlink"/>
+                <w:rFonts w:cs="Arial"/>
+                <w:noProof/>
+              </w:rPr>
+              <w:t>Fachliche Kenntnisse und Lernziele</w:t>
+            </w:r>
+            <w:r>
+              <w:rPr>
+                <w:rFonts w:cs="Arial"/>
+                <w:noProof/>
+                <w:webHidden/>
+              </w:rPr>
+              <w:tab/>
+            </w:r>
+            <w:r>
+              <w:rPr>
+                <w:rFonts w:cs="Arial"/>
+                <w:noProof/>
+                <w:webHidden/>
+              </w:rPr>
+              <w:fldChar w:fldCharType="begin"/>
+            </w:r>
+            <w:r>
+              <w:rPr>
+                <w:rFonts w:cs="Arial"/>
+                <w:noProof/>
+                <w:webHidden/>
+              </w:rPr>
+              <w:instrText xml:space="preserve"> PAGEREF _Toc120623239 \h </w:instrText>
+            </w:r>
+            <w:r>
+              <w:rPr>
+                <w:rFonts w:cs="Arial"/>
+                <w:noProof/>
+                <w:webHidden/>
+              </w:rPr>
+            </w:r>
+            <w:r>
+              <w:rPr>
+                <w:rFonts w:cs="Arial"/>
+                <w:noProof/>
+                <w:webHidden/>
+              </w:rPr>
+              <w:fldChar w:fldCharType="separate"/>
+            </w:r>
+            <w:r>
+              <w:rPr>
+                <w:rFonts w:cs="Arial"/>
+                <w:noProof/>
+                <w:webHidden/>
+              </w:rPr>
+              <w:t>16</w:t>
+            </w:r>
+            <w:r>
+              <w:rPr>
+                <w:rFonts w:cs="Arial"/>
+                <w:noProof/>
+                <w:webHidden/>
+              </w:rPr>
+              <w:fldChar w:fldCharType="end"/>
+            </w:r>
+          </w:hyperlink>
+        </w:p>
+        <w:p>
+          <w:pPr>
+            <w:pStyle w:val="Verzeichnis3"/>
+            <w:tabs>
+              <w:tab w:val="left" w:pos="1440"/>
+              <w:tab w:val="right" w:leader="dot" w:pos="9016"/>
+            </w:tabs>
+            <w:rPr>
+              <w:rFonts w:eastAsiaTheme="minorEastAsia" w:cs="Arial"/>
+              <w:noProof/>
+              <w:szCs w:val="24"/>
+            </w:rPr>
+          </w:pPr>
+          <w:hyperlink w:anchor="_Toc120623240" w:history="1">
+            <w:r>
+              <w:rPr>
+                <w:rStyle w:val="Hyperlink"/>
+                <w:rFonts w:cs="Arial"/>
+                <w:noProof/>
+                <w14:scene3d>
+                  <w14:camera w14:prst="orthographicFront"/>
+                  <w14:lightRig w14:rig="threePt" w14:dir="t">
+                    <w14:rot w14:lat="0" w14:lon="0" w14:rev="0"/>
+                  </w14:lightRig>
+                </w14:scene3d>
+              </w:rPr>
+              <w:t>4.1.2</w:t>
+            </w:r>
+            <w:r>
+              <w:rPr>
+                <w:rFonts w:eastAsiaTheme="minorEastAsia" w:cs="Arial"/>
+                <w:noProof/>
+                <w:szCs w:val="24"/>
+              </w:rPr>
+              <w:tab/>
+            </w:r>
+            <w:r>
+              <w:rPr>
+                <w:rStyle w:val="Hyperlink"/>
+                <w:rFonts w:cs="Arial"/>
+                <w:noProof/>
+              </w:rPr>
+              <w:t>Methodische Lernziele</w:t>
+            </w:r>
+            <w:r>
+              <w:rPr>
+                <w:rFonts w:cs="Arial"/>
+                <w:noProof/>
+                <w:webHidden/>
+              </w:rPr>
+              <w:tab/>
+            </w:r>
+            <w:r>
+              <w:rPr>
+                <w:rFonts w:cs="Arial"/>
+                <w:noProof/>
+                <w:webHidden/>
+              </w:rPr>
+              <w:fldChar w:fldCharType="begin"/>
+            </w:r>
+            <w:r>
+              <w:rPr>
+                <w:rFonts w:cs="Arial"/>
+                <w:noProof/>
+                <w:webHidden/>
+              </w:rPr>
+              <w:instrText xml:space="preserve"> PAGEREF _Toc120623240 \h </w:instrText>
+            </w:r>
+            <w:r>
+              <w:rPr>
+                <w:rFonts w:cs="Arial"/>
+                <w:noProof/>
+                <w:webHidden/>
+              </w:rPr>
+            </w:r>
+            <w:r>
+              <w:rPr>
+                <w:rFonts w:cs="Arial"/>
+                <w:noProof/>
+                <w:webHidden/>
+              </w:rPr>
+              <w:fldChar w:fldCharType="separate"/>
+            </w:r>
+            <w:r>
+              <w:rPr>
+                <w:rFonts w:cs="Arial"/>
+                <w:noProof/>
+                <w:webHidden/>
+              </w:rPr>
+              <w:t>18</w:t>
+            </w:r>
+            <w:r>
+              <w:rPr>
+                <w:rFonts w:cs="Arial"/>
+                <w:noProof/>
+                <w:webHidden/>
+              </w:rPr>
+              <w:fldChar w:fldCharType="end"/>
+            </w:r>
+          </w:hyperlink>
+        </w:p>
+        <w:p>
+          <w:pPr>
+            <w:pStyle w:val="Verzeichnis3"/>
+            <w:tabs>
+              <w:tab w:val="left" w:pos="1440"/>
+              <w:tab w:val="right" w:leader="dot" w:pos="9016"/>
+            </w:tabs>
+            <w:rPr>
+              <w:rFonts w:eastAsiaTheme="minorEastAsia" w:cs="Arial"/>
+              <w:noProof/>
+              <w:szCs w:val="24"/>
+            </w:rPr>
+          </w:pPr>
+          <w:hyperlink w:anchor="_Toc120623241" w:history="1">
+            <w:r>
+              <w:rPr>
+                <w:rStyle w:val="Hyperlink"/>
+                <w:rFonts w:cs="Arial"/>
+                <w:noProof/>
+                <w14:scene3d>
+                  <w14:camera w14:prst="orthographicFront"/>
+                  <w14:lightRig w14:rig="threePt" w14:dir="t">
+                    <w14:rot w14:lat="0" w14:lon="0" w14:rev="0"/>
+                  </w14:lightRig>
+                </w14:scene3d>
+              </w:rPr>
+              <w:t>4.1.3</w:t>
+            </w:r>
+            <w:r>
+              <w:rPr>
+                <w:rFonts w:eastAsiaTheme="minorEastAsia" w:cs="Arial"/>
+                <w:noProof/>
+                <w:szCs w:val="24"/>
+              </w:rPr>
+              <w:tab/>
+            </w:r>
+            <w:r>
+              <w:rPr>
+                <w:rStyle w:val="Hyperlink"/>
+                <w:rFonts w:cs="Arial"/>
+                <w:noProof/>
+              </w:rPr>
+              <w:t>Soziale Lernziele</w:t>
+            </w:r>
+            <w:r>
+              <w:rPr>
+                <w:rFonts w:cs="Arial"/>
+                <w:noProof/>
+                <w:webHidden/>
+              </w:rPr>
+              <w:tab/>
+            </w:r>
+            <w:r>
+              <w:rPr>
+                <w:rFonts w:cs="Arial"/>
+                <w:noProof/>
+                <w:webHidden/>
+              </w:rPr>
+              <w:fldChar w:fldCharType="begin"/>
+            </w:r>
+            <w:r>
+              <w:rPr>
+                <w:rFonts w:cs="Arial"/>
+                <w:noProof/>
+                <w:webHidden/>
+              </w:rPr>
+              <w:instrText xml:space="preserve"> PAGEREF _Toc120623241 \h </w:instrText>
+            </w:r>
+            <w:r>
+              <w:rPr>
+                <w:rFonts w:cs="Arial"/>
+                <w:noProof/>
+                <w:webHidden/>
+              </w:rPr>
+            </w:r>
+            <w:r>
+              <w:rPr>
+                <w:rFonts w:cs="Arial"/>
+                <w:noProof/>
+                <w:webHidden/>
+              </w:rPr>
+              <w:fldChar w:fldCharType="separate"/>
+            </w:r>
+            <w:r>
+              <w:rPr>
+                <w:rFonts w:cs="Arial"/>
+                <w:noProof/>
+                <w:webHidden/>
+              </w:rPr>
+              <w:t>19</w:t>
+            </w:r>
+            <w:r>
+              <w:rPr>
+                <w:rFonts w:cs="Arial"/>
                 <w:noProof/>
                 <w:webHidden/>
               </w:rPr>
@@ -2202,11 +2550,12 @@
           <w:pPr>
             <w:pStyle w:val="Verzeichnis2"/>
             <w:rPr>
+              <w:rFonts w:ascii="Arial" w:hAnsi="Arial" w:cs="Arial"/>
               <w:noProof/>
               <w:szCs w:val="24"/>
             </w:rPr>
           </w:pPr>
-          <w:hyperlink w:anchor="_Toc119703818" w:history="1">
+          <w:hyperlink w:anchor="_Toc120623242" w:history="1">
             <w:r>
               <w:rPr>
                 <w:rStyle w:val="Hyperlink"/>
@@ -2217,6 +2566,7 @@
             </w:r>
             <w:r>
               <w:rPr>
+                <w:rFonts w:ascii="Arial" w:hAnsi="Arial" w:cs="Arial"/>
                 <w:noProof/>
                 <w:szCs w:val="24"/>
               </w:rPr>
@@ -2228,10 +2578,11 @@
                 <w:rFonts w:ascii="Arial" w:hAnsi="Arial" w:cs="Arial"/>
                 <w:noProof/>
               </w:rPr>
-              <w:t>Selektierung der Lehrmittel für die Zielgruppe</w:t>
-            </w:r>
-            <w:r>
-              <w:rPr>
+              <w:t>Selektierung des Lehrkonzeptes für die Zielgruppe</w:t>
+            </w:r>
+            <w:r>
+              <w:rPr>
+                <w:rFonts w:ascii="Arial" w:hAnsi="Arial" w:cs="Arial"/>
                 <w:noProof/>
                 <w:webHidden/>
               </w:rPr>
@@ -2239,6 +2590,7 @@
             </w:r>
             <w:r>
               <w:rPr>
+                <w:rFonts w:ascii="Arial" w:hAnsi="Arial" w:cs="Arial"/>
                 <w:noProof/>
                 <w:webHidden/>
               </w:rPr>
@@ -2246,19 +2598,22 @@
             </w:r>
             <w:r>
               <w:rPr>
+                <w:rFonts w:ascii="Arial" w:hAnsi="Arial" w:cs="Arial"/>
                 <w:noProof/>
                 <w:webHidden/>
               </w:rPr>
-              <w:instrText xml:space="preserve"> PAGEREF _Toc119703818 \h </w:instrText>
-            </w:r>
-            <w:r>
-              <w:rPr>
+              <w:instrText xml:space="preserve"> PAGEREF _Toc120623242 \h </w:instrText>
+            </w:r>
+            <w:r>
+              <w:rPr>
+                <w:rFonts w:ascii="Arial" w:hAnsi="Arial" w:cs="Arial"/>
                 <w:noProof/>
                 <w:webHidden/>
               </w:rPr>
             </w:r>
             <w:r>
               <w:rPr>
+                <w:rFonts w:ascii="Arial" w:hAnsi="Arial" w:cs="Arial"/>
                 <w:noProof/>
                 <w:webHidden/>
               </w:rPr>
@@ -2266,13 +2621,15 @@
             </w:r>
             <w:r>
               <w:rPr>
+                <w:rFonts w:ascii="Arial" w:hAnsi="Arial" w:cs="Arial"/>
                 <w:noProof/>
                 <w:webHidden/>
               </w:rPr>
-              <w:t>15</w:t>
-            </w:r>
-            <w:r>
-              <w:rPr>
+              <w:t>20</w:t>
+            </w:r>
+            <w:r>
+              <w:rPr>
+                <w:rFonts w:ascii="Arial" w:hAnsi="Arial" w:cs="Arial"/>
                 <w:noProof/>
                 <w:webHidden/>
               </w:rPr>
@@ -2294,7 +2651,7 @@
               <w:szCs w:val="24"/>
             </w:rPr>
           </w:pPr>
-          <w:hyperlink w:anchor="_Toc119703819" w:history="1">
+          <w:hyperlink w:anchor="_Toc120623243" w:history="1">
             <w:r>
               <w:rPr>
                 <w:rStyle w:val="Hyperlink"/>
@@ -2341,7 +2698,7 @@
                 <w:noProof/>
                 <w:webHidden/>
               </w:rPr>
-              <w:instrText xml:space="preserve"> PAGEREF _Toc119703819 \h </w:instrText>
+              <w:instrText xml:space="preserve"> PAGEREF _Toc120623243 \h </w:instrText>
             </w:r>
             <w:r>
               <w:rPr>
@@ -2364,7 +2721,7 @@
                 <w:noProof/>
                 <w:webHidden/>
               </w:rPr>
-              <w:t>15</w:t>
+              <w:t>20</w:t>
             </w:r>
             <w:r>
               <w:rPr>
@@ -2390,7 +2747,7 @@
               <w:szCs w:val="24"/>
             </w:rPr>
           </w:pPr>
-          <w:hyperlink w:anchor="_Toc119703820" w:history="1">
+          <w:hyperlink w:anchor="_Toc120623244" w:history="1">
             <w:r>
               <w:rPr>
                 <w:rStyle w:val="Hyperlink"/>
@@ -2437,7 +2794,7 @@
                 <w:noProof/>
                 <w:webHidden/>
               </w:rPr>
-              <w:instrText xml:space="preserve"> PAGEREF _Toc119703820 \h </w:instrText>
+              <w:instrText xml:space="preserve"> PAGEREF _Toc120623244 \h </w:instrText>
             </w:r>
             <w:r>
               <w:rPr>
@@ -2460,7 +2817,7 @@
                 <w:noProof/>
                 <w:webHidden/>
               </w:rPr>
-              <w:t>15</w:t>
+              <w:t>20</w:t>
             </w:r>
             <w:r>
               <w:rPr>
@@ -2486,7 +2843,7 @@
               <w:szCs w:val="24"/>
             </w:rPr>
           </w:pPr>
-          <w:hyperlink w:anchor="_Toc119703821" w:history="1">
+          <w:hyperlink w:anchor="_Toc120623245" w:history="1">
             <w:r>
               <w:rPr>
                 <w:rStyle w:val="Hyperlink"/>
@@ -2533,7 +2890,7 @@
                 <w:noProof/>
                 <w:webHidden/>
               </w:rPr>
-              <w:instrText xml:space="preserve"> PAGEREF _Toc119703821 \h </w:instrText>
+              <w:instrText xml:space="preserve"> PAGEREF _Toc120623245 \h </w:instrText>
             </w:r>
             <w:r>
               <w:rPr>
@@ -2556,7 +2913,7 @@
                 <w:noProof/>
                 <w:webHidden/>
               </w:rPr>
-              <w:t>16</w:t>
+              <w:t>20</w:t>
             </w:r>
             <w:r>
               <w:rPr>
@@ -2582,7 +2939,7 @@
               <w:szCs w:val="24"/>
             </w:rPr>
           </w:pPr>
-          <w:hyperlink w:anchor="_Toc119703822" w:history="1">
+          <w:hyperlink w:anchor="_Toc120623246" w:history="1">
             <w:r>
               <w:rPr>
                 <w:rStyle w:val="Hyperlink"/>
@@ -2629,7 +2986,7 @@
                 <w:noProof/>
                 <w:webHidden/>
               </w:rPr>
-              <w:instrText xml:space="preserve"> PAGEREF _Toc119703822 \h </w:instrText>
+              <w:instrText xml:space="preserve"> PAGEREF _Toc120623246 \h </w:instrText>
             </w:r>
             <w:r>
               <w:rPr>
@@ -2652,7 +3009,7 @@
                 <w:noProof/>
                 <w:webHidden/>
               </w:rPr>
-              <w:t>16</w:t>
+              <w:t>20</w:t>
             </w:r>
             <w:r>
               <w:rPr>
@@ -2678,7 +3035,7 @@
               <w:szCs w:val="24"/>
             </w:rPr>
           </w:pPr>
-          <w:hyperlink w:anchor="_Toc119703823" w:history="1">
+          <w:hyperlink w:anchor="_Toc120623247" w:history="1">
             <w:r>
               <w:rPr>
                 <w:rStyle w:val="Hyperlink"/>
@@ -2725,7 +3082,7 @@
                 <w:noProof/>
                 <w:webHidden/>
               </w:rPr>
-              <w:instrText xml:space="preserve"> PAGEREF _Toc119703823 \h </w:instrText>
+              <w:instrText xml:space="preserve"> PAGEREF _Toc120623247 \h </w:instrText>
             </w:r>
             <w:r>
               <w:rPr>
@@ -2748,7 +3105,7 @@
                 <w:noProof/>
                 <w:webHidden/>
               </w:rPr>
-              <w:t>17</w:t>
+              <w:t>21</w:t>
             </w:r>
             <w:r>
               <w:rPr>
@@ -2810,7 +3167,7 @@
         </w:rPr>
       </w:pPr>
       <w:bookmarkStart w:id="0" w:name="_Toc49939379"/>
-      <w:bookmarkStart w:id="1" w:name="_Toc119703806"/>
+      <w:bookmarkStart w:id="1" w:name="_Toc120623227"/>
       <w:r>
         <w:rPr>
           <w:rFonts w:cs="Arial"/>
@@ -3388,7 +3745,7 @@
         </w:rPr>
       </w:pPr>
       <w:bookmarkStart w:id="4" w:name="_Toc78483363"/>
-      <w:bookmarkStart w:id="5" w:name="_Toc119703807"/>
+      <w:bookmarkStart w:id="5" w:name="_Toc120623228"/>
       <w:bookmarkEnd w:id="2"/>
       <w:bookmarkEnd w:id="3"/>
       <w:r>
@@ -3674,7 +4031,7 @@
       <w:bookmarkStart w:id="6" w:name="_Toc25304269"/>
       <w:bookmarkStart w:id="7" w:name="_Toc49939381"/>
       <w:bookmarkStart w:id="8" w:name="_Hlk109381701"/>
-      <w:bookmarkStart w:id="9" w:name="_Toc119703808"/>
+      <w:bookmarkStart w:id="9" w:name="_Toc120623229"/>
       <w:r>
         <w:rPr>
           <w:rFonts w:cs="Arial"/>
@@ -3900,7 +4257,7 @@
         </w:rPr>
       </w:pPr>
       <w:bookmarkStart w:id="10" w:name="_Toc49939382"/>
-      <w:bookmarkStart w:id="11" w:name="_Toc119703809"/>
+      <w:bookmarkStart w:id="11" w:name="_Toc120623230"/>
       <w:r>
         <w:rPr>
           <w:rFonts w:cs="Arial"/>
@@ -4315,7 +4672,7 @@
           <w:rFonts w:cs="Arial"/>
         </w:rPr>
       </w:pPr>
-      <w:bookmarkStart w:id="16" w:name="_Toc119703810"/>
+      <w:bookmarkStart w:id="16" w:name="_Toc120623231"/>
       <w:r>
         <w:rPr>
           <w:rFonts w:cs="Arial"/>
@@ -4453,7 +4810,7 @@
           <w:rFonts w:cs="Arial"/>
         </w:rPr>
       </w:pPr>
-      <w:bookmarkStart w:id="17" w:name="_Toc119703811"/>
+      <w:bookmarkStart w:id="17" w:name="_Toc120623232"/>
       <w:r>
         <w:rPr>
           <w:rFonts w:cs="Arial"/>
@@ -4476,7 +4833,7 @@
       <w:pPr>
         <w:pStyle w:val="berschrift2"/>
       </w:pPr>
-      <w:bookmarkStart w:id="18" w:name="_Toc119703812"/>
+      <w:bookmarkStart w:id="18" w:name="_Toc120623233"/>
       <w:r>
         <w:t>Projektzielsetzung der Studierenden</w:t>
       </w:r>
@@ -4648,17 +5005,27 @@
       <w:r>
         <w:rPr>
           <w:rFonts w:cs="Arial"/>
-          <w:highlight w:val="yellow"/>
-        </w:rPr>
-        <w:t>Der dritte Modus….</w:t>
-      </w:r>
-    </w:p>
-    <w:p>
-      <w:pPr>
-        <w:rPr>
-          <w:rFonts w:cs="Arial"/>
-        </w:rPr>
-      </w:pPr>
+        </w:rPr>
+        <w:t>Der dritte Modus</w:t>
+      </w:r>
+      <w:r>
+        <w:rPr>
+          <w:rFonts w:cs="Arial"/>
+        </w:rPr>
+        <w:t xml:space="preserve"> ist der Kreativ-Modus. Hier sollen die Studierenden ihrer Kreativität freien Lauf lassen. Als Beispielvorschlag dient die Umsetzung d</w:t>
+      </w:r>
+      <w:r>
+        <w:rPr>
+          <w:rFonts w:cs="Arial"/>
+        </w:rPr>
+        <w:t>er Beispiellösung, die im späteren Verlauf der Arbeit noch näher erläutert wird</w:t>
+      </w:r>
+      <w:r>
+        <w:rPr>
+          <w:rFonts w:cs="Arial"/>
+        </w:rPr>
+        <w:t xml:space="preserve">. </w:t>
+      </w:r>
       <w:r>
         <w:rPr>
           <w:rFonts w:cs="Arial"/>
@@ -4737,7 +5104,19 @@
         <w:rPr>
           <w:rFonts w:cs="Arial"/>
         </w:rPr>
-        <w:t xml:space="preserve">) integrieren. </w:t>
+        <w:t>) integrieren</w:t>
+      </w:r>
+      <w:r>
+        <w:rPr>
+          <w:rFonts w:cs="Arial"/>
+        </w:rPr>
+        <w:t>, dabei ist die Farbwahl den Studierenden überlassen</w:t>
+      </w:r>
+      <w:r>
+        <w:rPr>
+          <w:rFonts w:cs="Arial"/>
+        </w:rPr>
+        <w:t xml:space="preserve">. </w:t>
       </w:r>
     </w:p>
     <w:p>
@@ -4751,7 +5130,7 @@
       <w:pPr>
         <w:pStyle w:val="berschrift2"/>
       </w:pPr>
-      <w:bookmarkStart w:id="19" w:name="_Toc119703813"/>
+      <w:bookmarkStart w:id="19" w:name="_Toc120623234"/>
       <w:r>
         <w:t xml:space="preserve">Rahmenbedingungen </w:t>
       </w:r>
@@ -4860,14 +5239,11 @@
         <w:t xml:space="preserve"> </w:t>
       </w:r>
       <w:r>
+        <w:lastRenderedPageBreak/>
         <w:t xml:space="preserve">Mithilfe welches Frameworks </w:t>
       </w:r>
       <w:r>
-        <w:t xml:space="preserve">der Arduino programmiert wird, steht den Studierenden frei zur Wahl. Dies begründet sich darin, dass so eigene Entscheidungen aufgrund </w:t>
-      </w:r>
-      <w:r>
-        <w:lastRenderedPageBreak/>
-        <w:t>von bisherigen Erfahrungen mit den Frameworks getroffen werden können und die Framework-Auswahl bezüglich der Programmierqualität keine Auswirkungen hat.</w:t>
+        <w:t>der Arduino programmiert wird, steht den Studierenden frei zur Wahl. Dies begründet sich darin, dass so eigene Entscheidungen aufgrund von bisherigen Erfahrungen mit den Frameworks getroffen werden können und die Framework-Auswahl bezüglich der Programmierqualität keine Auswirkungen hat.</w:t>
       </w:r>
     </w:p>
     <w:p>
@@ -4891,7 +5267,7 @@
       <w:pPr>
         <w:pStyle w:val="berschrift2"/>
       </w:pPr>
-      <w:bookmarkStart w:id="20" w:name="_Toc119703814"/>
+      <w:bookmarkStart w:id="20" w:name="_Toc120623235"/>
       <w:r>
         <w:t>Verwendete</w:t>
       </w:r>
@@ -5040,15 +5416,32 @@
       <w:pPr>
         <w:pStyle w:val="Beschriftung"/>
         <w:jc w:val="center"/>
+        <w:rPr>
+          <w:lang w:val="en-US"/>
+        </w:rPr>
       </w:pPr>
       <w:bookmarkStart w:id="22" w:name="_Toc119703788"/>
-      <w:r>
-        <w:t xml:space="preserve">Abbildung </w:t>
+      <w:proofErr w:type="spellStart"/>
+      <w:r>
+        <w:rPr>
+          <w:lang w:val="en-US"/>
+        </w:rPr>
+        <w:t>Abbildung</w:t>
+      </w:r>
+      <w:proofErr w:type="spellEnd"/>
+      <w:r>
+        <w:rPr>
+          <w:lang w:val="en-US"/>
+        </w:rPr>
+        <w:t xml:space="preserve"> </w:t>
       </w:r>
       <w:r>
         <w:fldChar w:fldCharType="begin"/>
       </w:r>
       <w:r>
+        <w:rPr>
+          <w:lang w:val="en-US"/>
+        </w:rPr>
         <w:instrText xml:space="preserve"> SEQ Abbildung \* ARABIC </w:instrText>
       </w:r>
       <w:r>
@@ -5057,6 +5450,7 @@
       <w:r>
         <w:rPr>
           <w:noProof/>
+          <w:lang w:val="en-US"/>
         </w:rPr>
         <w:t>1</w:t>
       </w:r>
@@ -5064,12 +5458,21 @@
         <w:fldChar w:fldCharType="end"/>
       </w:r>
       <w:r>
+        <w:rPr>
+          <w:lang w:val="en-US"/>
+        </w:rPr>
         <w:t xml:space="preserve">: Arduino UNO R3 </w:t>
       </w:r>
       <w:r>
+        <w:rPr>
+          <w:lang w:val="en-US"/>
+        </w:rPr>
         <w:t xml:space="preserve">- </w:t>
       </w:r>
       <w:r>
+        <w:rPr>
+          <w:lang w:val="en-US"/>
+        </w:rPr>
         <w:t>Board</w:t>
       </w:r>
       <w:bookmarkEnd w:id="22"/>
@@ -5079,6 +5482,7 @@
         <w:rPr>
           <w:rStyle w:val="Kommentarzeichen"/>
         </w:rPr>
+        <w:lastRenderedPageBreak/>
         <w:commentReference w:id="21"/>
       </w:r>
       <w:r>
@@ -5109,7 +5513,6 @@
           <w:p>
             <w:commentRangeStart w:id="23"/>
             <w:r>
-              <w:lastRenderedPageBreak/>
               <w:t>Bezeichnung</w:t>
             </w:r>
           </w:p>
@@ -5553,6 +5956,7 @@
         </w:rPr>
       </w:pPr>
       <w:r>
+        <w:lastRenderedPageBreak/>
         <w:t xml:space="preserve">Zusätzlich sind innerhalb des Student Kits weitere elektronische Komponenten und ein ergänzendes Steckbrett. Dieses Brett dient als Hilfsmittel, um verschiedene elektronische Schaltkreise </w:t>
       </w:r>
       <w:proofErr w:type="spellStart"/>
@@ -5561,11 +5965,7 @@
       </w:r>
       <w:proofErr w:type="spellEnd"/>
       <w:r>
-        <w:t xml:space="preserve"> aufbauen zu können. Ebenfalls sind für diese </w:t>
-      </w:r>
-      <w:r>
-        <w:lastRenderedPageBreak/>
-        <w:t>Steckverbindungen bereits zugeschnittene und gebogene Drähte im Kit enthalten. Auch eine 9 Volt Batterie und ein entsprechender Batterieanschluss sind beigelegt. Somit kann der Arduino Uno R3 über einen Anschluss mithilfe des erwähnten Steckbrettes betrieben werden. Die weiteren elektronischen Komponenten werden in der folgenden Tabelle aufgelistet.</w:t>
+        <w:t xml:space="preserve"> aufbauen zu können. Ebenfalls sind für diese Steckverbindungen bereits zugeschnittene und gebogene Drähte im Kit enthalten. Auch eine 9 Volt Batterie und ein entsprechender Batterieanschluss sind beigelegt. Somit kann der Arduino Uno R3 über einen Anschluss mithilfe des erwähnten Steckbrettes betrieben werden. Die weiteren elektronischen Komponenten werden in der folgenden Tabelle aufgelistet.</w:t>
       </w:r>
       <w:r>
         <w:rPr>
@@ -5824,6 +6224,7 @@
           </w:tcPr>
           <w:p>
             <w:r>
+              <w:lastRenderedPageBreak/>
               <w:t>Piezo-Summer</w:t>
             </w:r>
           </w:p>
@@ -5863,7 +6264,6 @@
           </w:tcPr>
           <w:p>
             <w:r>
-              <w:lastRenderedPageBreak/>
               <w:t>Fototransistor</w:t>
             </w:r>
           </w:p>
@@ -6110,6 +6510,7 @@
               <w:cnfStyle w:val="000000000000" w:firstRow="0" w:lastRow="0" w:firstColumn="0" w:lastColumn="0" w:oddVBand="0" w:evenVBand="0" w:oddHBand="0" w:evenHBand="0" w:firstRowFirstColumn="0" w:firstRowLastColumn="0" w:lastRowFirstColumn="0" w:lastRowLastColumn="0"/>
             </w:pPr>
             <w:r>
+              <w:lastRenderedPageBreak/>
               <w:t xml:space="preserve"> 2 x 4,7</w:t>
             </w:r>
             <w:r>
@@ -6149,7 +6550,12 @@
               <w:cnfStyle w:val="000000000000" w:firstRow="0" w:lastRow="0" w:firstColumn="0" w:lastColumn="0" w:oddVBand="0" w:evenVBand="0" w:oddHBand="0" w:evenHBand="0" w:firstRowFirstColumn="0" w:firstRowLastColumn="0" w:lastRowFirstColumn="0" w:lastRowLastColumn="0"/>
             </w:pPr>
             <w:r>
-              <w:t>Ein Widerstand behindert den Stromfluss einer Schaltung. Somit wird zusätzlich die Spannung und der Strom des Schaltkreises geändert. Die farbigen Streifen auf dem Widerstand stehen für den Widerstandswert und die dazugehörige Toleranz.</w:t>
+              <w:lastRenderedPageBreak/>
+              <w:t xml:space="preserve">Ein Widerstand behindert den Stromfluss einer Schaltung. Somit wird zusätzlich die Spannung und der Strom des Schaltkreises geändert. Die farbigen Streifen auf dem Widerstand stehen für </w:t>
+            </w:r>
+            <w:r>
+              <w:lastRenderedPageBreak/>
+              <w:t>den Widerstandswert und die dazugehörige Toleranz.</w:t>
             </w:r>
           </w:p>
         </w:tc>
@@ -6440,15 +6846,12 @@
         <w:rPr>
           <w:rStyle w:val="Kommentarzeichen"/>
         </w:rPr>
+        <w:lastRenderedPageBreak/>
         <w:commentReference w:id="27"/>
       </w:r>
       <w:commentRangeStart w:id="29"/>
       <w:r>
-        <w:t xml:space="preserve">Der, mit ‚A‘ gekennzeichnete, Schritt bildet das Projekt-Board im Originalzustand ab. Im folgenden Schritt ‚B‘ sind die Kleinteile herausgetrennt, welche anschließend </w:t>
-      </w:r>
-      <w:r>
-        <w:lastRenderedPageBreak/>
-        <w:t>wieder in das Kit zurückgelegt werden soll, da diese Teile für verschiedene Projekte in den online verfügbaren Arduino-Kursen vorgesehen sind. Die dabei entfernt Teile werden mit verschiedenen Buchstaben gekennzeichnet. Der darauffolgende Schritt ‚C‘ benötigt vier der Kleinteile, welche mit ‚A‘ markiert sind</w:t>
+        <w:t>Der, mit ‚A‘ gekennzeichnete, Schritt bildet das Projekt-Board im Originalzustand ab. Im folgenden Schritt ‚B‘ sind die Kleinteile herausgetrennt, welche anschließend wieder in das Kit zurückgelegt werden soll, da diese Teile für verschiedene Projekte in den online verfügbaren Arduino-Kursen vorgesehen sind. Die dabei entfernt Teile werden mit verschiedenen Buchstaben gekennzeichnet. Der darauffolgende Schritt ‚C‘ benötigt vier der Kleinteile, welche mit ‚A‘ markiert sind</w:t>
       </w:r>
       <w:r>
         <w:t xml:space="preserve">. Werden diese Teile in die Löcher an den Ecken des Projekt-Boards befestigt, entstehen Füße für das Board, um einen Abstand zwischen Board und Tisch zu kreieren. Im Schritt ‚D‘ wird das Arduino UNO R3 Board mit den beigefügten drei Schrauben an dem Projekt-Board befestigt. Dabei sollen die Schrauben durch die Arduino Platine und die Basisplatte beziehungsweise das Projekt-Board geführt werden und mithilfe der drei mitgelieferten Muttern können die Schrauben gesichert werden. Hierbei ist zu beachten, dass die Muttern nicht zu fest angezogen werden sollen. Die folgenden zwei Schritte ‚E‘ und ‚F‘ beschäftigen sich mit der Befestigung des Steckbrettes. Hierzu muss die Schutzfolie auf der Rückseite des Steckbrettes entfernt werden, sodass das Steckbrett auf der Basisplatte neben den Arduino UNO R3 geklebt werden kann. Das Steckbrett ist so auszurichten, dass sich das Loch ‚1a‘ in der Nähe des </w:t>
@@ -6547,6 +6950,7 @@
         <w:rPr>
           <w:rStyle w:val="Kommentarzeichen"/>
         </w:rPr>
+        <w:lastRenderedPageBreak/>
         <w:commentReference w:id="30"/>
       </w:r>
       <w:r>
@@ -6571,7 +6975,6 @@
     </w:p>
     <w:p>
       <w:r>
-        <w:lastRenderedPageBreak/>
         <w:t xml:space="preserve">Der </w:t>
       </w:r>
       <w:proofErr w:type="spellStart"/>
@@ -7030,7 +7433,7 @@
           <w:rPr>
             <w:noProof/>
           </w:rPr>
-          <w:t>7</w:t>
+          <w:t>6</w:t>
         </w:r>
       </w:fldSimple>
       <w:r>
@@ -7381,7 +7784,7 @@
           <w:rPr>
             <w:noProof/>
           </w:rPr>
-          <w:t>6</w:t>
+          <w:t>7</w:t>
         </w:r>
       </w:fldSimple>
       <w:r>
@@ -7909,7 +8312,7 @@
       <w:pPr>
         <w:pStyle w:val="berschrift2"/>
       </w:pPr>
-      <w:bookmarkStart w:id="45" w:name="_Toc119703815"/>
+      <w:bookmarkStart w:id="45" w:name="_Toc120623236"/>
       <w:r>
         <w:t>Beispiellösung der Programmierung</w:t>
       </w:r>
@@ -7931,17 +8334,840 @@
           <w:rFonts w:cs="Arial"/>
         </w:rPr>
       </w:pPr>
-      <w:bookmarkStart w:id="46" w:name="_Toc119703816"/>
-      <w:r>
-        <w:rPr>
-          <w:rFonts w:cs="Arial"/>
-        </w:rPr>
-        <w:t>Didaktische Lehrmittel</w:t>
+      <w:bookmarkStart w:id="46" w:name="_Toc120623237"/>
+      <w:r>
+        <w:rPr>
+          <w:rFonts w:cs="Arial"/>
+        </w:rPr>
+        <w:t xml:space="preserve">Didaktische </w:t>
+      </w:r>
+      <w:r>
+        <w:rPr>
+          <w:rFonts w:cs="Arial"/>
+        </w:rPr>
+        <w:t>Lehr</w:t>
+      </w:r>
+      <w:r>
+        <w:rPr>
+          <w:rFonts w:cs="Arial"/>
+        </w:rPr>
+        <w:t>ansätze</w:t>
       </w:r>
       <w:bookmarkEnd w:id="46"/>
     </w:p>
     <w:p>
       <w:r>
+        <w:t>Nachdem die technischen Aspekte bezüglich der Zielsetzung des Projektes für die Studierenden festgelegt sind und die entsprechende Beispiellösung erarbeitet ist, liegt der Fokus der folgenden Kapitel auf dem Aspekt der Didaktik. Da das Projekt nicht ausschließlich die fachlich-technischen Kenntnisse der Studierenden, sondern auch die methodischen und sozialen Kompetenzen</w:t>
+      </w:r>
+      <w:r>
+        <w:t xml:space="preserve"> </w:t>
+      </w:r>
+      <w:r>
+        <w:t>fördern soll</w:t>
+      </w:r>
+      <w:r>
+        <w:t xml:space="preserve">, ist es notwendig ein </w:t>
+      </w:r>
+      <w:proofErr w:type="gramStart"/>
+      <w:r>
+        <w:t xml:space="preserve">entsprechend </w:t>
+      </w:r>
+      <w:r>
+        <w:t>fundiertes</w:t>
+      </w:r>
+      <w:r>
+        <w:t xml:space="preserve"> Konzept</w:t>
+      </w:r>
+      <w:proofErr w:type="gramEnd"/>
+      <w:r>
+        <w:t xml:space="preserve"> zu erörtern</w:t>
+      </w:r>
+      <w:r>
+        <w:t xml:space="preserve">. Hierzu werden vorerst die einzelnen Anforderungen an das didaktische Konzept definiert, um dann mithilfe der verschiedenen didaktischen Lehransätzen die einzelnen Lerntheorien und Methoden für den Anwendungsfall zu selektieren. </w:t>
+      </w:r>
+    </w:p>
+    <w:p/>
+    <w:p>
+      <w:pPr>
+        <w:pStyle w:val="berschrift2"/>
+      </w:pPr>
+      <w:bookmarkStart w:id="47" w:name="_Toc120623238"/>
+      <w:r>
+        <w:t>Anforderungen an didaktische Konzepte für moderne Lehrformen</w:t>
+      </w:r>
+      <w:bookmarkEnd w:id="47"/>
+    </w:p>
+    <w:p>
+      <w:r>
+        <w:t xml:space="preserve">Die Studierenden sollen mithilfe dieses Projektes die Möglichkeit bekommen ihre fachlich-technischen Kenntnisse durch entsprechende Programmierung und Hardware zu erweitern, aber auch eine entsprechende Methodik zur Problemlösefähigkeit und Teamarbeit erlernen. </w:t>
+      </w:r>
+    </w:p>
+    <w:p>
+      <w:r>
+        <w:t xml:space="preserve">Anhand der folgenden Abbildung ist </w:t>
+      </w:r>
+      <w:r>
+        <w:t>die Wichtigkeit der Kompetenzgruppen nach Anforderungsniveau von ausgeschriebenen Arbeitsstellen dargestellt.</w:t>
+      </w:r>
+    </w:p>
+    <w:commentRangeStart w:id="48"/>
+    <w:p>
+      <w:pPr>
+        <w:keepNext/>
+        <w:jc w:val="center"/>
+      </w:pPr>
+      <w:r>
+        <w:lastRenderedPageBreak/>
+        <w:fldChar w:fldCharType="begin"/>
+      </w:r>
+      <w:r>
+        <w:instrText xml:space="preserve"> INCLUDEPICTURE "/Users/janakonrad/Library/Group Containers/UBF8T346G9.ms/WebArchiveCopyPasteTempFiles/com.microsoft.Word/21-026_Abb_01-1.jpg" \* MERGEFORMATINET </w:instrText>
+      </w:r>
+      <w:r>
+        <w:fldChar w:fldCharType="separate"/>
+      </w:r>
+      <w:r>
+        <w:rPr>
+          <w:noProof/>
+        </w:rPr>
+        <w:drawing>
+          <wp:inline distT="0" distB="0" distL="0" distR="0" wp14:anchorId="614D2A88" wp14:editId="3C6474CC">
+            <wp:extent cx="3762375" cy="3081298"/>
+            <wp:effectExtent l="0" t="0" r="0" b="5080"/>
+            <wp:docPr id="9" name="Grafik 9" descr="Abbildung 1 zeigt, dass die Anzahl der nachgefragten überfachlichen Kompetenzen je ausgeschriebener Stelle für die meisten Kompetenzgruppen mit dem Anforderungsniveau deutlich steigt, ausgenommen für personale Kompetenzen. So werden bei Stellen für hoch komplexe Tätigkeiten im Durchschnitt 0,34 fachlich-methodische Kompetenzen je ausgeschriebener Stelle nachgefragt, bei Helfer- und Anlerntätigkeiten sind es nur 0,03. Quelle: Stellendaten der BA-Jobbörse. Zugangsstichproben: April/Mai 2019 und Oktober/November 2019. Eigene Berechnungen."/>
+            <wp:cNvGraphicFramePr>
+              <a:graphicFrameLocks xmlns:a="http://schemas.openxmlformats.org/drawingml/2006/main" noChangeAspect="1"/>
+            </wp:cNvGraphicFramePr>
+            <a:graphic xmlns:a="http://schemas.openxmlformats.org/drawingml/2006/main">
+              <a:graphicData uri="http://schemas.openxmlformats.org/drawingml/2006/picture">
+                <pic:pic xmlns:pic="http://schemas.openxmlformats.org/drawingml/2006/picture">
+                  <pic:nvPicPr>
+                    <pic:cNvPr id="0" name="Picture 1" descr="Abbildung 1 zeigt, dass die Anzahl der nachgefragten überfachlichen Kompetenzen je ausgeschriebener Stelle für die meisten Kompetenzgruppen mit dem Anforderungsniveau deutlich steigt, ausgenommen für personale Kompetenzen. So werden bei Stellen für hoch komplexe Tätigkeiten im Durchschnitt 0,34 fachlich-methodische Kompetenzen je ausgeschriebener Stelle nachgefragt, bei Helfer- und Anlerntätigkeiten sind es nur 0,03. Quelle: Stellendaten der BA-Jobbörse. Zugangsstichproben: April/Mai 2019 und Oktober/November 2019. Eigene Berechnungen."/>
+                    <pic:cNvPicPr>
+                      <a:picLocks noChangeAspect="1" noChangeArrowheads="1"/>
+                    </pic:cNvPicPr>
+                  </pic:nvPicPr>
+                  <pic:blipFill rotWithShape="1">
+                    <a:blip r:embed="rId27">
+                      <a:extLst>
+                        <a:ext uri="{28A0092B-C50C-407E-A947-70E740481C1C}">
+                          <a14:useLocalDpi xmlns:a14="http://schemas.microsoft.com/office/drawing/2010/main" val="0"/>
+                        </a:ext>
+                      </a:extLst>
+                    </a:blip>
+                    <a:srcRect t="10452" b="13803"/>
+                    <a:stretch/>
+                  </pic:blipFill>
+                  <pic:spPr bwMode="auto">
+                    <a:xfrm>
+                      <a:off x="0" y="0"/>
+                      <a:ext cx="3773696" cy="3090570"/>
+                    </a:xfrm>
+                    <a:prstGeom prst="rect">
+                      <a:avLst/>
+                    </a:prstGeom>
+                    <a:noFill/>
+                    <a:ln>
+                      <a:noFill/>
+                    </a:ln>
+                    <a:extLst>
+                      <a:ext uri="{53640926-AAD7-44D8-BBD7-CCE9431645EC}">
+                        <a14:shadowObscured xmlns:a14="http://schemas.microsoft.com/office/drawing/2010/main"/>
+                      </a:ext>
+                    </a:extLst>
+                  </pic:spPr>
+                </pic:pic>
+              </a:graphicData>
+            </a:graphic>
+          </wp:inline>
+        </w:drawing>
+      </w:r>
+      <w:r>
+        <w:fldChar w:fldCharType="end"/>
+      </w:r>
+      <w:commentRangeEnd w:id="48"/>
+    </w:p>
+    <w:p>
+      <w:pPr>
+        <w:pStyle w:val="Beschriftung"/>
+        <w:jc w:val="center"/>
+      </w:pPr>
+      <w:r>
+        <w:t xml:space="preserve">Abbildung </w:t>
+      </w:r>
+      <w:fldSimple w:instr=" SEQ Abbildung \* ARABIC ">
+        <w:r>
+          <w:rPr>
+            <w:noProof/>
+          </w:rPr>
+          <w:t>8</w:t>
+        </w:r>
+      </w:fldSimple>
+      <w:r>
+        <w:t>: Anzahl der nachgefragten überfachlichen Kompetenzen je ausgeschriebener Stelle nach Kompetenzgruppe und Anforderungsniveau</w:t>
+      </w:r>
+    </w:p>
+    <w:p>
+      <w:r>
+        <w:rPr>
+          <w:rStyle w:val="Kommentarzeichen"/>
+        </w:rPr>
+        <w:commentReference w:id="48"/>
+      </w:r>
+      <w:r>
+        <w:t>Die Zahl der, in der Grafik ausgewerteten, stellen beträgt 4.530.923 Stellenausschreibungen.</w:t>
+      </w:r>
+    </w:p>
+    <w:p>
+      <w:r>
+        <w:t>(Stichworte: Projektbasiertes Lernen, Peer-to-Peer Learning, seminaristisches Lernen, forschendes Lernen)</w:t>
+      </w:r>
+    </w:p>
+    <w:p/>
+    <w:p>
+      <w:pPr>
+        <w:pStyle w:val="berschrift3"/>
+      </w:pPr>
+      <w:bookmarkStart w:id="49" w:name="_Toc120623239"/>
+      <w:r>
+        <w:t>Fachliche</w:t>
+      </w:r>
+      <w:r>
+        <w:t xml:space="preserve"> Kenntnisse und</w:t>
+      </w:r>
+      <w:r>
+        <w:t xml:space="preserve"> Lernziele</w:t>
+      </w:r>
+      <w:bookmarkEnd w:id="49"/>
+    </w:p>
+    <w:p>
+      <w:r>
+        <w:t>Das Projekt soll für technische Studierende, vor allem den Studiengang Elektrotechnik, in den höheren Semestern konzeptioniert werden. Dementsprechend können die aus dem ersten bis dritten Semester erworbenen Kenntnisse vorausgesetzt werden.</w:t>
+      </w:r>
+      <w:r>
+        <w:t xml:space="preserve"> Um im Folgenden näher auf das bereits erreichte Wissen eingehen zu können, wird der Studiengang Elektrotechnik mit Vertiefung </w:t>
+      </w:r>
+      <w:proofErr w:type="spellStart"/>
+      <w:r>
+        <w:t>Infotronik</w:t>
+      </w:r>
+      <w:proofErr w:type="spellEnd"/>
+      <w:r>
+        <w:t xml:space="preserve"> herangezogen. </w:t>
+      </w:r>
+    </w:p>
+    <w:p>
+      <w:r>
+        <w:t>Laut des Modulplanes der DHBW Mosbach kann davon ausgegangen werden, dass die Studierenden bis zum vierten Semester entsprechende Elektronik, Mikrocomputertechnik und Informatik Kenntnisse haben.</w:t>
+      </w:r>
+      <w:r>
+        <w:t xml:space="preserve"> In der folgenden Abbildung </w:t>
+      </w:r>
+      <w:r>
+        <w:lastRenderedPageBreak/>
+        <w:t xml:space="preserve">ist eine grafische Übersicht über die einzelnen Module des Studienganges Elektrotechnik </w:t>
+      </w:r>
+      <w:proofErr w:type="spellStart"/>
+      <w:r>
+        <w:t>Infotronik</w:t>
+      </w:r>
+      <w:proofErr w:type="spellEnd"/>
+      <w:r>
+        <w:t>.</w:t>
+      </w:r>
+    </w:p>
+    <w:p>
+      <w:pPr>
+        <w:keepNext/>
+        <w:jc w:val="center"/>
+      </w:pPr>
+      <w:commentRangeStart w:id="50"/>
+      <w:r>
+        <w:drawing>
+          <wp:inline distT="0" distB="0" distL="0" distR="0" wp14:anchorId="6A08AA5A" wp14:editId="713BEB63">
+            <wp:extent cx="3578138" cy="3035431"/>
+            <wp:effectExtent l="0" t="0" r="3810" b="0"/>
+            <wp:docPr id="8" name="Grafik 8"/>
+            <wp:cNvGraphicFramePr>
+              <a:graphicFrameLocks xmlns:a="http://schemas.openxmlformats.org/drawingml/2006/main" noChangeAspect="1"/>
+            </wp:cNvGraphicFramePr>
+            <a:graphic xmlns:a="http://schemas.openxmlformats.org/drawingml/2006/main">
+              <a:graphicData uri="http://schemas.openxmlformats.org/drawingml/2006/picture">
+                <pic:pic xmlns:pic="http://schemas.openxmlformats.org/drawingml/2006/picture">
+                  <pic:nvPicPr>
+                    <pic:cNvPr id="1" name=""/>
+                    <pic:cNvPicPr/>
+                  </pic:nvPicPr>
+                  <pic:blipFill>
+                    <a:blip r:embed="rId28"/>
+                    <a:stretch>
+                      <a:fillRect/>
+                    </a:stretch>
+                  </pic:blipFill>
+                  <pic:spPr>
+                    <a:xfrm>
+                      <a:off x="0" y="0"/>
+                      <a:ext cx="3583876" cy="3040299"/>
+                    </a:xfrm>
+                    <a:prstGeom prst="rect">
+                      <a:avLst/>
+                    </a:prstGeom>
+                  </pic:spPr>
+                </pic:pic>
+              </a:graphicData>
+            </a:graphic>
+          </wp:inline>
+        </w:drawing>
+      </w:r>
+      <w:commentRangeEnd w:id="50"/>
+    </w:p>
+    <w:p>
+      <w:pPr>
+        <w:pStyle w:val="Beschriftung"/>
+        <w:jc w:val="center"/>
+      </w:pPr>
+      <w:r>
+        <w:t xml:space="preserve">Abbildung </w:t>
+      </w:r>
+      <w:fldSimple w:instr=" SEQ Abbildung \* ARABIC ">
+        <w:r>
+          <w:rPr>
+            <w:noProof/>
+          </w:rPr>
+          <w:t>9</w:t>
+        </w:r>
+      </w:fldSimple>
+      <w:r>
+        <w:t xml:space="preserve">: Module Elektrotechnik - </w:t>
+      </w:r>
+      <w:proofErr w:type="spellStart"/>
+      <w:r>
+        <w:t>Infotronik</w:t>
+      </w:r>
+      <w:proofErr w:type="spellEnd"/>
+      <w:r>
+        <w:t xml:space="preserve"> DHBW Mosbach</w:t>
+      </w:r>
+    </w:p>
+    <w:p>
+      <w:r>
+        <w:rPr>
+          <w:rStyle w:val="Kommentarzeichen"/>
+        </w:rPr>
+        <w:commentReference w:id="50"/>
+      </w:r>
+      <w:r>
+        <w:t xml:space="preserve">Anhand des Bildes ist zu erkennen, dass im Bereich der sogenannten ‚Information Technology‘ die Module </w:t>
+      </w:r>
+      <w:r>
+        <w:t>‚</w:t>
+      </w:r>
+      <w:r>
+        <w:t>Softwaretechnik</w:t>
+      </w:r>
+      <w:r>
+        <w:t>‘, ‚</w:t>
+      </w:r>
+      <w:r>
+        <w:t>Web-Engineering und Internet der Dinge (IoT)</w:t>
+      </w:r>
+      <w:r>
+        <w:t>‘ und ‚Informatik I+II‘ sowie im Bereich der ‚Operational Technology‘ die Module ‚Elektronik‘ und ‚Mikroprozessortechnik‘ die Grundlage für die Umsetzung eines Projektes mithilfe Arduino Hardware und entsprechend zu entwickelnder Software bieten. In den Modulen der ‚Information Technology‘ und der ‚Mikroprozessortechnik‘ werden vor allem auf die entsprechenden Programmierkenntnisse erworben. Wichtig ist es, dass die Studierenden die Programmiersprachen C und C++ kennen und entsprechend damit umgehen können. Dabei sollten auch Begriffe wie Objektorientierung, Codeaufteilung und Kommentierung den Studierenden bekannt und dementsprechend vertraut in der Umsetzung sein.</w:t>
+      </w:r>
+    </w:p>
+    <w:p>
+      <w:r>
+        <w:t xml:space="preserve">Die Ansteuerung und die Aufbauplanung der Hardware können die Studierenden durch das erworbene Elektronikwissen erstellen, da diese hierzu im zweiten, dritten und vierten Semester Theorievorlesungen haben. Auch praktische Anwendungsfälle, die durch Labore des ‚Mikroprozessortechnik‘-Moduls im dritten und vierten Semester </w:t>
+      </w:r>
+      <w:r>
+        <w:lastRenderedPageBreak/>
+        <w:t>umgesetzt werden</w:t>
+      </w:r>
+      <w:r>
+        <w:t>, können auf den Arduino mit entsprechende</w:t>
+      </w:r>
+      <w:r>
+        <w:t xml:space="preserve">m </w:t>
+      </w:r>
+      <w:r>
+        <w:t>Wissensübertrag</w:t>
+      </w:r>
+      <w:r>
+        <w:t xml:space="preserve"> </w:t>
+      </w:r>
+      <w:r>
+        <w:t>angewendet</w:t>
+      </w:r>
+      <w:r>
+        <w:t xml:space="preserve"> werden.</w:t>
+      </w:r>
+    </w:p>
+    <w:p>
+      <w:r>
+        <w:t xml:space="preserve">Demensprechend fokussieren sich die fachlichen Lernziele des Projektes auf das Zusammenspiel der Hardware und Software. </w:t>
+      </w:r>
+      <w:r>
+        <w:t>Damit werden zu den theoretischen Grundlagen die praktische Relevanz und der Zusammenhang der Theorie und Praxis übermittelt. Studierende haben somit einen konkreten Anwendungsfall, welcher nicht nur die bereits erworbenen Kenntnisse umsetzt, sondern ebenfalls dazu beiträgt das Wissen zu erweitern. Hierbei ist es den Studierenden möglich, weitere Aspekte der Erstellung eines qualitativhochwertigen Programmcodes zu erlernen und eine relativ freiwählbare Hardware aufzubauen, welche sich mit einem in der Industrie präsenten Problem, dem sogenannten ‚Pick-And-Place‘-Problem, auseinandersetzt.</w:t>
+      </w:r>
+    </w:p>
+    <w:p>
+      <w:r>
+        <w:t xml:space="preserve">Außerdem ist es notwendig eine sogenannte Versionierung des gesamten Programmcodes vorweisen zu können, da auch im späteren Berufsleben die Codesicherung und Versionierung wichtig ist. </w:t>
+      </w:r>
+      <w:r>
+        <w:t xml:space="preserve">Dementsprechend sollen die Studierenden bereits vorher dafür sensibilisiert werden </w:t>
+      </w:r>
+      <w:r>
+        <w:t xml:space="preserve">funktionierenden </w:t>
+      </w:r>
+      <w:r>
+        <w:t xml:space="preserve">Programmcode </w:t>
+      </w:r>
+      <w:r>
+        <w:t xml:space="preserve">vor Verluste </w:t>
+      </w:r>
+      <w:r>
+        <w:t xml:space="preserve">zu sichern. </w:t>
+      </w:r>
+      <w:r>
+        <w:t xml:space="preserve"> Dazu soll </w:t>
+      </w:r>
+      <w:proofErr w:type="spellStart"/>
+      <w:r>
+        <w:t>GitLab</w:t>
+      </w:r>
+      <w:proofErr w:type="spellEnd"/>
+      <w:r>
+        <w:t xml:space="preserve"> oder GitHub genutzt werden. Die Wahl des jeweiligen </w:t>
+      </w:r>
+      <w:proofErr w:type="spellStart"/>
+      <w:r>
+        <w:t>Versionierungsprogrammes</w:t>
+      </w:r>
+      <w:proofErr w:type="spellEnd"/>
+      <w:r>
+        <w:t xml:space="preserve"> darf </w:t>
+      </w:r>
+      <w:r>
+        <w:t xml:space="preserve">durch den Dozenten festgelegt werden, damit die Versionierung einheitlich erfolgt. Da im dritten Semester im Modul </w:t>
+      </w:r>
+      <w:r>
+        <w:t>‚Web-Engineering und Internet der Dinge (IoT)‘</w:t>
+      </w:r>
+      <w:r>
+        <w:t xml:space="preserve"> eine entsprechende Einführung in </w:t>
+      </w:r>
+      <w:proofErr w:type="spellStart"/>
+      <w:r>
+        <w:t>GitLab</w:t>
+      </w:r>
+      <w:proofErr w:type="spellEnd"/>
+      <w:r>
+        <w:t xml:space="preserve"> erfolgt, haben die Studierenden bereits die grundlegenden Kenntnisse, um eine Versionierung des Programmcodes durchführen zu können. </w:t>
+      </w:r>
+    </w:p>
+    <w:p>
+      <w:r>
+        <w:t xml:space="preserve">Die folgenden Punkte sind die zusammengefassten technischen Anforderungen, welche sich aus den vorher </w:t>
+      </w:r>
+      <w:r>
+        <w:t>erläuterten</w:t>
+      </w:r>
+      <w:r>
+        <w:t xml:space="preserve"> Gründen ergeben:</w:t>
+      </w:r>
+    </w:p>
+    <w:p>
+      <w:pPr>
+        <w:pStyle w:val="Listenabsatz"/>
+        <w:numPr>
+          <w:ilvl w:val="0"/>
+          <w:numId w:val="44"/>
+        </w:numPr>
+      </w:pPr>
+      <w:r>
+        <w:t>Zusammenspiel</w:t>
+      </w:r>
+      <w:r>
+        <w:t xml:space="preserve"> von</w:t>
+      </w:r>
+      <w:r>
+        <w:t xml:space="preserve"> Hardware und </w:t>
+      </w:r>
+      <w:r>
+        <w:t>Software</w:t>
+      </w:r>
+    </w:p>
+    <w:p>
+      <w:pPr>
+        <w:pStyle w:val="Listenabsatz"/>
+        <w:numPr>
+          <w:ilvl w:val="0"/>
+          <w:numId w:val="44"/>
+        </w:numPr>
+      </w:pPr>
+      <w:r>
+        <w:t>Erworbene Kenntnisse erweitern und abstrahieren</w:t>
+      </w:r>
+    </w:p>
+    <w:p>
+      <w:pPr>
+        <w:pStyle w:val="Listenabsatz"/>
+        <w:numPr>
+          <w:ilvl w:val="0"/>
+          <w:numId w:val="44"/>
+        </w:numPr>
+      </w:pPr>
+      <w:r>
+        <w:t xml:space="preserve">Praktische Hardwarekenntnisse </w:t>
+      </w:r>
+    </w:p>
+    <w:p>
+      <w:pPr>
+        <w:pStyle w:val="Listenabsatz"/>
+        <w:numPr>
+          <w:ilvl w:val="0"/>
+          <w:numId w:val="44"/>
+        </w:numPr>
+      </w:pPr>
+      <w:r>
+        <w:t>Erfahrungen in Programmcodeerstellung</w:t>
+      </w:r>
+    </w:p>
+    <w:p>
+      <w:pPr>
+        <w:pStyle w:val="Listenabsatz"/>
+        <w:numPr>
+          <w:ilvl w:val="0"/>
+          <w:numId w:val="44"/>
+        </w:numPr>
+      </w:pPr>
+      <w:r>
+        <w:t>Erfahrungen mit dem ‚Pick-And-Place‘-Problem</w:t>
+      </w:r>
+    </w:p>
+    <w:p>
+      <w:pPr>
+        <w:pStyle w:val="Listenabsatz"/>
+        <w:numPr>
+          <w:ilvl w:val="0"/>
+          <w:numId w:val="44"/>
+        </w:numPr>
+      </w:pPr>
+      <w:r>
+        <w:t>Codesicherung und Versionierung</w:t>
+      </w:r>
+    </w:p>
+    <w:p/>
+    <w:p>
+      <w:pPr>
+        <w:pStyle w:val="berschrift3"/>
+      </w:pPr>
+      <w:bookmarkStart w:id="51" w:name="_Toc120623240"/>
+      <w:r>
+        <w:t>Methodische Lernziele</w:t>
+      </w:r>
+      <w:bookmarkEnd w:id="51"/>
+    </w:p>
+    <w:p>
+      <w:r>
+        <w:t xml:space="preserve">Des </w:t>
+      </w:r>
+      <w:proofErr w:type="spellStart"/>
+      <w:r>
+        <w:t>Weiteren</w:t>
+      </w:r>
+      <w:proofErr w:type="spellEnd"/>
+      <w:r>
+        <w:t xml:space="preserve"> sollen die Studierenden ebenfalls mithilfe des Projektes methodische Fähigkeiten erlangen und weiterbilden. Ein Hauptaspekt, mit dem sich die einzelnen Gruppen auseinandersetzen sollen, ist die Planung und Strukturierung einer größeren Teamaufgabe.</w:t>
+      </w:r>
+      <w:r>
+        <w:t xml:space="preserve"> Hier ist es wichtig, dass die Studierenden nach der Absolvierung des Projektes mit einer entsprechenden Teamorganisation umgehen können, um im späteren Arbeitsleben ebenfalls mit solchen Problemlöseaufgaben umgehen zu können. </w:t>
+      </w:r>
+      <w:r>
+        <w:t>Durch die Aufgabenstellung des ‚Pick-And-Place‘-Problems können Rahmenbedingungen für die Studierenden gesetzt werden, die ihnen gewisse Freiheiten in der Umsetzung bieten, sodass die einzelnen Gruppen eine Planung konzeptionieren müssen, um rechtzeitig mit dem Projekt fertig zu werden und die einzelnen Anforderungen zu erfüllen.</w:t>
+      </w:r>
+      <w:r>
+        <w:t xml:space="preserve"> Die geforderte Strukturierung und Planung müssen die Studierenden ohne Hilfestellung durch den Dozenten erlernen. Dies soll die eigenständige Denkweise und Selbständigkeit der Studierenden förde</w:t>
+      </w:r>
+      <w:r>
+        <w:t>r</w:t>
+      </w:r>
+      <w:r>
+        <w:t>n.</w:t>
+      </w:r>
+      <w:r>
+        <w:t xml:space="preserve"> Zusätzlich sollen die Studierenden ein entsprechendes Zeitmanagement erlangen. Da es, wie bereits erwähnt, wichtig ist, dass das Projekt bis zu einem gewissen Abgabe- beziehungsweise Vorstellungstermin fertig und funktionsfähig ist. Dies ist ebenfalls ein Aspekt, welcher die Studierenden auf das spätere Arbeitsleben und entsprechende Deadlines vorbereiten soll. Im Berufsleben werden ebenfalls Projekte durch verschiedene Teamarbeiten oder Einzelaufgaben realisiert, welche durch den Vorgesetzten ebenfalls eine Deadline erhalten oder die Studierenden die Deadline selbst festlegen müssen. </w:t>
+      </w:r>
+      <w:r>
+        <w:t xml:space="preserve">Um solch einen Termin dimensionieren zu können, benötigen die Studierenden ein entsprechendes Zeitmanagement beziehungsweise die Fähigkeit Aufgaben innerhalb einer Zeit abschätzen zu können. Diese Fähigkeit wird vor allem durch erworbene praktische Erfahrungen gefördert. Zusätzlich soll das problemlösende Denken der Studierenden innerhalb dieses Zeitraums </w:t>
+      </w:r>
+      <w:r>
+        <w:t>vorangetrieben</w:t>
+      </w:r>
+      <w:r>
+        <w:t xml:space="preserve"> werden.</w:t>
+      </w:r>
+      <w:r>
+        <w:t xml:space="preserve"> </w:t>
+      </w:r>
+      <w:r>
+        <w:t xml:space="preserve">Aufgrund der Aufgabenstellung und des ‚Pick-And-Place‘-Problems sollen die Studierenden erlernen kreative und technische Ansätze zur Problemlösung zu finden </w:t>
+      </w:r>
+      <w:r>
+        <w:lastRenderedPageBreak/>
+        <w:t>und diese dann ebenfalls umzusetzen. Dabei muss teilweise abstrakt gedacht werden, um eine Lösung für ein Teil- oder das Gesamtproblem zu finden.</w:t>
+      </w:r>
+    </w:p>
+    <w:p>
+      <w:r>
+        <w:t>Zusammenfassend ist festzustellen, dass die folgenden Punkte methodische Lernziele bei der Umsetzung des ‚Pick-And-Place‘-Projektes sind:</w:t>
+      </w:r>
+    </w:p>
+    <w:p>
+      <w:pPr>
+        <w:pStyle w:val="Listenabsatz"/>
+        <w:numPr>
+          <w:ilvl w:val="0"/>
+          <w:numId w:val="42"/>
+        </w:numPr>
+        <w:jc w:val="left"/>
+      </w:pPr>
+      <w:r>
+        <w:t>Strukturierung</w:t>
+      </w:r>
+    </w:p>
+    <w:p>
+      <w:pPr>
+        <w:pStyle w:val="Listenabsatz"/>
+        <w:numPr>
+          <w:ilvl w:val="0"/>
+          <w:numId w:val="42"/>
+        </w:numPr>
+        <w:jc w:val="left"/>
+      </w:pPr>
+      <w:r>
+        <w:t>Organisation</w:t>
+      </w:r>
+    </w:p>
+    <w:p>
+      <w:pPr>
+        <w:pStyle w:val="Listenabsatz"/>
+        <w:numPr>
+          <w:ilvl w:val="0"/>
+          <w:numId w:val="42"/>
+        </w:numPr>
+        <w:jc w:val="left"/>
+      </w:pPr>
+      <w:r>
+        <w:t>Selbstständigkeit</w:t>
+      </w:r>
+    </w:p>
+    <w:p>
+      <w:pPr>
+        <w:pStyle w:val="Listenabsatz"/>
+        <w:numPr>
+          <w:ilvl w:val="0"/>
+          <w:numId w:val="42"/>
+        </w:numPr>
+        <w:jc w:val="left"/>
+      </w:pPr>
+      <w:r>
+        <w:t>Zeitmanagement</w:t>
+      </w:r>
+    </w:p>
+    <w:p>
+      <w:pPr>
+        <w:pStyle w:val="Listenabsatz"/>
+        <w:numPr>
+          <w:ilvl w:val="0"/>
+          <w:numId w:val="42"/>
+        </w:numPr>
+        <w:jc w:val="left"/>
+      </w:pPr>
+      <w:r>
+        <w:t>Problemlösendes Denken</w:t>
+      </w:r>
+    </w:p>
+    <w:p/>
+    <w:p>
+      <w:pPr>
+        <w:pStyle w:val="berschrift3"/>
+      </w:pPr>
+      <w:bookmarkStart w:id="52" w:name="_Toc120623241"/>
+      <w:r>
+        <w:t>Soziale Lernziele</w:t>
+      </w:r>
+      <w:bookmarkEnd w:id="52"/>
+    </w:p>
+    <w:p>
+      <w:r>
+        <w:t>Hierbei geht es</w:t>
+      </w:r>
+      <w:r>
+        <w:t xml:space="preserve"> vor allem</w:t>
+      </w:r>
+      <w:r>
+        <w:t xml:space="preserve"> um die Zusammenarbeit im Team und entsprechende Kommunikationsfähigkeiten</w:t>
+      </w:r>
+      <w:r>
+        <w:t xml:space="preserve">. Die Studierenden sollen durch die Teamarbeit Fähigkeiten erwerben, welche im späteren Berufsleben zentrale Eigenschaften sind. </w:t>
+      </w:r>
+    </w:p>
+    <w:p/>
+    <w:p>
+      <w:r>
+        <w:t xml:space="preserve">Auch die Kritik- und Kompromissfähigkeit </w:t>
+      </w:r>
+      <w:r>
+        <w:t xml:space="preserve">der einzelnen Studierenden wird aufgrund der Teamarbeit herausgefordert, da in diesem Fall verschiedene Ideen durch unterschiedliche Studierende </w:t>
+      </w:r>
+      <w:r>
+        <w:t>aufeinandertreffen</w:t>
+      </w:r>
+      <w:r>
+        <w:t xml:space="preserve"> und dementsprechende Lösungen gefunden werden müssen.</w:t>
+      </w:r>
+      <w:r>
+        <w:t xml:space="preserve"> D</w:t>
+      </w:r>
+      <w:r>
+        <w:t>er</w:t>
+      </w:r>
+      <w:r>
+        <w:t xml:space="preserve"> </w:t>
+      </w:r>
+      <w:r>
+        <w:t xml:space="preserve">Umgang mit </w:t>
+      </w:r>
+      <w:r>
+        <w:t xml:space="preserve">Kritik innerhalb </w:t>
+      </w:r>
+      <w:r>
+        <w:t>derselben</w:t>
+      </w:r>
+      <w:r>
+        <w:t xml:space="preserve"> Gruppe </w:t>
+      </w:r>
+      <w:r>
+        <w:t>ist</w:t>
+      </w:r>
+      <w:r>
+        <w:t xml:space="preserve"> ebenfalls ein wichtiger Bestandteil</w:t>
+      </w:r>
+      <w:r>
+        <w:t xml:space="preserve"> bei der Entwicklung des Projektes</w:t>
+      </w:r>
+      <w:r>
+        <w:t>.</w:t>
+      </w:r>
+      <w:r>
+        <w:t xml:space="preserve"> </w:t>
+      </w:r>
+      <w:r>
+        <w:t>Die Studierenden müssen einen gewissen Grad an Kritikfähigkeit erlangen, um sich so innerhalb der Gruppe konstruktiv zu fördern.</w:t>
+      </w:r>
+      <w:r>
+        <w:t xml:space="preserve"> Auch die abschließende Kritik beziehungsweise Beurteilung durch den Dozenten sollten die Studierenden annehmen und verinnerlichen können. Dies </w:t>
+      </w:r>
+      <w:proofErr w:type="gramStart"/>
+      <w:r>
+        <w:t>soll</w:t>
+      </w:r>
+      <w:proofErr w:type="gramEnd"/>
+      <w:r>
+        <w:t xml:space="preserve"> die Studierenden ebenfalls auf das zukünftige Arbeitsleben vorbereiten, da dort durch Kollegen und durch den Vorgesetzten immer wieder Kritik ausgeübt wird. Kritik dient vor allem dazu die Fähigkeiten einer Person sachlich zu beurteilen, um es somit der Person zu ermöglichen aus Fehlern zu lernen und sich zu verbessern.</w:t>
+      </w:r>
+    </w:p>
+    <w:p/>
+    <w:p>
+      <w:r>
+        <w:t>Dementsprechend sind die folgenden Punkte die einzelnen sozialen Lernziele:</w:t>
+      </w:r>
+    </w:p>
+    <w:p>
+      <w:pPr>
+        <w:pStyle w:val="Listenabsatz"/>
+        <w:numPr>
+          <w:ilvl w:val="0"/>
+          <w:numId w:val="43"/>
+        </w:numPr>
+      </w:pPr>
+      <w:r>
+        <w:lastRenderedPageBreak/>
+        <w:t>Team</w:t>
+      </w:r>
+      <w:r>
+        <w:t>fähigkeit</w:t>
+      </w:r>
+    </w:p>
+    <w:p>
+      <w:pPr>
+        <w:pStyle w:val="Listenabsatz"/>
+        <w:numPr>
+          <w:ilvl w:val="0"/>
+          <w:numId w:val="43"/>
+        </w:numPr>
+      </w:pPr>
+      <w:r>
+        <w:t>Kommunikation</w:t>
+      </w:r>
+    </w:p>
+    <w:p>
+      <w:pPr>
+        <w:pStyle w:val="Listenabsatz"/>
+        <w:numPr>
+          <w:ilvl w:val="0"/>
+          <w:numId w:val="43"/>
+        </w:numPr>
+      </w:pPr>
+      <w:r>
+        <w:t>Vertrauen</w:t>
+      </w:r>
+    </w:p>
+    <w:p>
+      <w:pPr>
+        <w:pStyle w:val="Listenabsatz"/>
+        <w:numPr>
+          <w:ilvl w:val="0"/>
+          <w:numId w:val="43"/>
+        </w:numPr>
+      </w:pPr>
+      <w:r>
+        <w:t>Kritikfähigkeit</w:t>
+      </w:r>
+    </w:p>
+    <w:p>
+      <w:pPr>
+        <w:pStyle w:val="Listenabsatz"/>
+        <w:numPr>
+          <w:ilvl w:val="0"/>
+          <w:numId w:val="43"/>
+        </w:numPr>
+      </w:pPr>
+      <w:r>
+        <w:t>Kompromissfähigkeit</w:t>
+      </w:r>
+    </w:p>
+    <w:p/>
+    <w:p>
+      <w:pPr>
+        <w:pStyle w:val="berschrift2"/>
+      </w:pPr>
+      <w:bookmarkStart w:id="53" w:name="_Toc120623242"/>
+      <w:r>
+        <w:t>Selektierung de</w:t>
+      </w:r>
+      <w:r>
+        <w:t xml:space="preserve">s Lehrkonzeptes </w:t>
+      </w:r>
+      <w:r>
+        <w:t>für die Zielgruppe</w:t>
+      </w:r>
+      <w:bookmarkEnd w:id="53"/>
+    </w:p>
+    <w:p>
+      <w:r>
         <w:t>Text</w:t>
       </w:r>
       <w:r>
@@ -7951,13 +9177,19 @@
     <w:p/>
     <w:p>
       <w:pPr>
-        <w:pStyle w:val="berschrift2"/>
-      </w:pPr>
-      <w:bookmarkStart w:id="47" w:name="_Toc119703817"/>
-      <w:r>
-        <w:t>Anforderungen an didaktische Konzepte für moderne Lehrformen</w:t>
-      </w:r>
-      <w:bookmarkEnd w:id="47"/>
+        <w:pStyle w:val="berschrift1"/>
+        <w:rPr>
+          <w:rFonts w:cs="Arial"/>
+        </w:rPr>
+      </w:pPr>
+      <w:bookmarkStart w:id="54" w:name="_Toc120623243"/>
+      <w:r>
+        <w:rPr>
+          <w:rFonts w:cs="Arial"/>
+        </w:rPr>
+        <w:t>Erstellung eines didaktischen Lehr- und Lernkonzeptes</w:t>
+      </w:r>
+      <w:bookmarkEnd w:id="54"/>
     </w:p>
     <w:p>
       <w:r>
@@ -7966,20 +9198,41 @@
       <w:r>
         <w:t xml:space="preserve"> </w:t>
       </w:r>
-      <w:r>
-        <w:t>(Stichworte: Projektbasiertes Lernen, Peer-to-Peer Learning, seminaristisches Lernen, forschendes Lernen)</w:t>
-      </w:r>
     </w:p>
     <w:p/>
     <w:p>
       <w:pPr>
-        <w:pStyle w:val="berschrift2"/>
-      </w:pPr>
-      <w:bookmarkStart w:id="48" w:name="_Toc119703818"/>
-      <w:r>
-        <w:t>Selektierung der Lehrmittel für die Zielgruppe</w:t>
-      </w:r>
-      <w:bookmarkEnd w:id="48"/>
+        <w:pStyle w:val="berschrift1"/>
+        <w:rPr>
+          <w:rFonts w:cs="Arial"/>
+        </w:rPr>
+      </w:pPr>
+      <w:bookmarkStart w:id="55" w:name="_Toc120623244"/>
+      <w:r>
+        <w:rPr>
+          <w:rFonts w:cs="Arial"/>
+        </w:rPr>
+        <w:t xml:space="preserve">Praktische </w:t>
+      </w:r>
+      <w:r>
+        <w:rPr>
+          <w:rFonts w:cs="Arial"/>
+        </w:rPr>
+        <w:t xml:space="preserve">Umsetzung mithilfe </w:t>
+      </w:r>
+      <w:r>
+        <w:rPr>
+          <w:rFonts w:cs="Arial"/>
+        </w:rPr>
+        <w:t>des</w:t>
+      </w:r>
+      <w:r>
+        <w:rPr>
+          <w:rFonts w:cs="Arial"/>
+        </w:rPr>
+        <w:t xml:space="preserve"> Konzeptes</w:t>
+      </w:r>
+      <w:bookmarkEnd w:id="55"/>
     </w:p>
     <w:p>
       <w:r>
@@ -7997,14 +9250,14 @@
           <w:rFonts w:cs="Arial"/>
         </w:rPr>
       </w:pPr>
-      <w:bookmarkStart w:id="49" w:name="_Toc119703819"/>
-      <w:r>
-        <w:rPr>
-          <w:rFonts w:cs="Arial"/>
-        </w:rPr>
-        <w:t>Erstellung eines didaktischen Lehr- und Lernkonzeptes</w:t>
-      </w:r>
-      <w:bookmarkEnd w:id="49"/>
+      <w:bookmarkStart w:id="56" w:name="_Toc120623245"/>
+      <w:r>
+        <w:rPr>
+          <w:rFonts w:cs="Arial"/>
+        </w:rPr>
+        <w:t>Dokumentation und Hilfestellung für den Projekteinsatz</w:t>
+      </w:r>
+      <w:bookmarkEnd w:id="56"/>
     </w:p>
     <w:p>
       <w:r>
@@ -8022,32 +9275,14 @@
           <w:rFonts w:cs="Arial"/>
         </w:rPr>
       </w:pPr>
-      <w:bookmarkStart w:id="50" w:name="_Toc119703820"/>
-      <w:r>
-        <w:rPr>
-          <w:rFonts w:cs="Arial"/>
-        </w:rPr>
-        <w:t xml:space="preserve">Praktische </w:t>
-      </w:r>
-      <w:r>
-        <w:rPr>
-          <w:rFonts w:cs="Arial"/>
-        </w:rPr>
-        <w:t xml:space="preserve">Umsetzung mithilfe </w:t>
-      </w:r>
-      <w:r>
-        <w:rPr>
-          <w:rFonts w:cs="Arial"/>
-        </w:rPr>
-        <w:t>des</w:t>
-      </w:r>
-      <w:r>
-        <w:rPr>
-          <w:rFonts w:cs="Arial"/>
-        </w:rPr>
-        <w:t xml:space="preserve"> Konzeptes</w:t>
-      </w:r>
-      <w:bookmarkEnd w:id="50"/>
+      <w:bookmarkStart w:id="57" w:name="_Toc120623246"/>
+      <w:r>
+        <w:rPr>
+          <w:rFonts w:cs="Arial"/>
+        </w:rPr>
+        <w:t>Kritische Reflexion und Bewertung</w:t>
+      </w:r>
+      <w:bookmarkEnd w:id="57"/>
     </w:p>
     <w:p>
       <w:r>
@@ -8057,63 +9292,12 @@
         <w:t xml:space="preserve"> </w:t>
       </w:r>
     </w:p>
-    <w:p/>
-    <w:p>
-      <w:pPr>
-        <w:pStyle w:val="berschrift1"/>
-        <w:rPr>
-          <w:rFonts w:cs="Arial"/>
-        </w:rPr>
-      </w:pPr>
-      <w:bookmarkStart w:id="51" w:name="_Toc119703821"/>
-      <w:r>
-        <w:rPr>
-          <w:rFonts w:cs="Arial"/>
-        </w:rPr>
-        <w:lastRenderedPageBreak/>
-        <w:t>Dokumentation und Hilfestellung für den Projekteinsatz</w:t>
-      </w:r>
-      <w:bookmarkEnd w:id="51"/>
-    </w:p>
-    <w:p>
-      <w:r>
-        <w:t>Text</w:t>
-      </w:r>
-      <w:r>
-        <w:t xml:space="preserve"> </w:t>
-      </w:r>
-    </w:p>
-    <w:p/>
-    <w:p>
-      <w:pPr>
-        <w:pStyle w:val="berschrift1"/>
-        <w:rPr>
-          <w:rFonts w:cs="Arial"/>
-        </w:rPr>
-      </w:pPr>
-      <w:bookmarkStart w:id="52" w:name="_Toc119703822"/>
-      <w:r>
-        <w:rPr>
-          <w:rFonts w:cs="Arial"/>
-        </w:rPr>
-        <w:t>Kritische Reflexion und Bewertung</w:t>
-      </w:r>
-      <w:bookmarkEnd w:id="52"/>
-    </w:p>
-    <w:p>
-      <w:r>
-        <w:t>Text</w:t>
-      </w:r>
-      <w:r>
-        <w:t xml:space="preserve"> </w:t>
-      </w:r>
-    </w:p>
     <w:p>
       <w:r>
         <w:br w:type="page"/>
       </w:r>
     </w:p>
-    <w:bookmarkStart w:id="53" w:name="_Toc119703823" w:displacedByCustomXml="next"/>
+    <w:bookmarkStart w:id="58" w:name="_Toc120623247" w:displacedByCustomXml="next"/>
     <w:sdt>
       <w:sdtPr>
         <w:rPr>
@@ -8148,7 +9332,7 @@
             </w:rPr>
             <w:t>Literaturverzeichnis</w:t>
           </w:r>
-          <w:bookmarkEnd w:id="53"/>
+          <w:bookmarkEnd w:id="58"/>
         </w:p>
         <w:sdt>
           <w:sdtPr>
@@ -8206,12 +9390,12 @@
       </w:sdtContent>
     </w:sdt>
     <w:sectPr>
-      <w:headerReference w:type="even" r:id="rId27"/>
-      <w:headerReference w:type="default" r:id="rId28"/>
-      <w:footerReference w:type="even" r:id="rId29"/>
-      <w:footerReference w:type="default" r:id="rId30"/>
-      <w:headerReference w:type="first" r:id="rId31"/>
-      <w:footerReference w:type="first" r:id="rId32"/>
+      <w:headerReference w:type="even" r:id="rId29"/>
+      <w:headerReference w:type="default" r:id="rId30"/>
+      <w:footerReference w:type="even" r:id="rId31"/>
+      <w:footerReference w:type="default" r:id="rId32"/>
+      <w:headerReference w:type="first" r:id="rId33"/>
+      <w:footerReference w:type="first" r:id="rId34"/>
       <w:pgSz w:w="11906" w:h="16838" w:code="9"/>
       <w:pgMar w:top="1440" w:right="1440" w:bottom="1440" w:left="1440" w:header="709" w:footer="709" w:gutter="0"/>
       <w:pgNumType w:start="1"/>
@@ -9139,6 +10323,114 @@
           <w:sz w:val="20"/>
         </w:rPr>
         <w:t>Braccio_Quick_Start_Guide</w:t>
+      </w:r>
+    </w:p>
+  </w:comment>
+  <w:comment w:id="48" w:author="Jana Konrad" w:date="2022-11-29T15:39:00Z" w:initials="JK">
+    <w:p>
+      <w:pPr>
+        <w:jc w:val="left"/>
+      </w:pPr>
+      <w:r>
+        <w:rPr>
+          <w:rStyle w:val="Kommentarzeichen"/>
+        </w:rPr>
+        <w:annotationRef/>
+      </w:r>
+      <w:r>
+        <w:rPr>
+          <w:sz w:val="20"/>
+        </w:rPr>
+        <w:t>Quelle:</w:t>
+      </w:r>
+    </w:p>
+    <w:p>
+      <w:pPr>
+        <w:jc w:val="left"/>
+        <w:rPr>
+          <w:rStyle w:val="Hyperlink"/>
+        </w:rPr>
+      </w:pPr>
+      <w:hyperlink r:id="rId18" w:history="1">
+        <w:r>
+          <w:rPr>
+            <w:rStyle w:val="Hyperlink"/>
+            <w:sz w:val="20"/>
+          </w:rPr>
+          <w:t>https://www.iab-forum.de/ueberfachliche-kompetenzen-sind-gefragt-allen-voran-zuverlaessigkeit-und-teamfaehigkeit/</w:t>
+        </w:r>
+      </w:hyperlink>
+      <w:r>
+        <w:fldChar w:fldCharType="begin"/>
+      </w:r>
+      <w:r>
+        <w:instrText xml:space="preserve"> HYPERLINK "https://www.iab-forum.de/ueberfachliche-kompetenzen-sind-gefragt-allen-voran-zuverlaessigkeit-und-teamfaehigkeit/" </w:instrText>
+      </w:r>
+      <w:r>
+        <w:fldChar w:fldCharType="separate"/>
+      </w:r>
+    </w:p>
+    <w:p>
+      <w:pPr>
+        <w:jc w:val="left"/>
+      </w:pPr>
+      <w:r>
+        <w:fldChar w:fldCharType="end"/>
+      </w:r>
+    </w:p>
+    <w:p>
+      <w:pPr>
+        <w:jc w:val="left"/>
+      </w:pPr>
+      <w:r>
+        <w:rPr>
+          <w:sz w:val="20"/>
+        </w:rPr>
+        <w:t>Am 29/11/22</w:t>
+      </w:r>
+    </w:p>
+  </w:comment>
+  <w:comment w:id="50" w:author="Jana Konrad" w:date="2022-11-28T21:50:00Z" w:initials="JK">
+    <w:p>
+      <w:pPr>
+        <w:jc w:val="left"/>
+      </w:pPr>
+      <w:r>
+        <w:rPr>
+          <w:rStyle w:val="Kommentarzeichen"/>
+        </w:rPr>
+        <w:annotationRef/>
+      </w:r>
+      <w:r>
+        <w:rPr>
+          <w:sz w:val="20"/>
+        </w:rPr>
+        <w:t>Quelle:</w:t>
+      </w:r>
+    </w:p>
+    <w:p>
+      <w:pPr>
+        <w:jc w:val="left"/>
+      </w:pPr>
+      <w:hyperlink r:id="rId19" w:history="1">
+        <w:r>
+          <w:rPr>
+            <w:rStyle w:val="Hyperlink"/>
+            <w:sz w:val="20"/>
+          </w:rPr>
+          <w:t>https://www.mosbach.dhbw.de/studium/studienangebot-bachelor/elektrotechnik-infotronik/dokumente-downloads/#anchor-main-content</w:t>
+        </w:r>
+      </w:hyperlink>
+    </w:p>
+    <w:p>
+      <w:pPr>
+        <w:jc w:val="left"/>
+      </w:pPr>
+      <w:r>
+        <w:rPr>
+          <w:sz w:val="20"/>
+        </w:rPr>
+        <w:t>Am 28/11/22</w:t>
       </w:r>
     </w:p>
   </w:comment>
@@ -9165,6 +10457,8 @@
   <w15:commentEx w15:paraId="142883DB" w15:done="0"/>
   <w15:commentEx w15:paraId="68479FB5" w15:done="0"/>
   <w15:commentEx w15:paraId="553D51D2" w15:done="0"/>
+  <w15:commentEx w15:paraId="38371408" w15:done="0"/>
+  <w15:commentEx w15:paraId="105BC279" w15:done="0"/>
 </w15:commentsEx>
 </file>
 
@@ -9188,6 +10482,8 @@
   <w16cex:commentExtensible w16cex:durableId="2713D7EB" w16cex:dateUtc="2022-11-07T18:15:00Z"/>
   <w16cex:commentExtensible w16cex:durableId="270661A5" w16cex:dateUtc="2022-10-28T12:11:00Z"/>
   <w16cex:commentExtensible w16cex:durableId="2714EAD9" w16cex:dateUtc="2022-11-08T13:48:00Z"/>
+  <w16cex:commentExtensible w16cex:durableId="2730A647" w16cex:dateUtc="2022-11-29T14:39:00Z"/>
+  <w16cex:commentExtensible w16cex:durableId="272FABA0" w16cex:dateUtc="2022-11-28T20:50:00Z"/>
 </w16cex:commentsExtensible>
 </file>
 
@@ -9211,6 +10507,8 @@
   <w16cid:commentId w16cid:paraId="142883DB" w16cid:durableId="2713D7EB"/>
   <w16cid:commentId w16cid:paraId="68479FB5" w16cid:durableId="270661A5"/>
   <w16cid:commentId w16cid:paraId="553D51D2" w16cid:durableId="2714EAD9"/>
+  <w16cid:commentId w16cid:paraId="38371408" w16cid:durableId="2730A647"/>
+  <w16cid:commentId w16cid:paraId="105BC279" w16cid:durableId="272FABA0"/>
 </w16cid:commentsIds>
 </file>
 
@@ -10348,7 +11646,7 @@
               <w:rFonts w:ascii="Garamond" w:hAnsi="Garamond"/>
             </w:rPr>
           </w:pPr>
-          <w:bookmarkStart w:id="54" w:name="_Hlk109381676"/>
+          <w:bookmarkStart w:id="59" w:name="_Hlk109381676"/>
         </w:p>
         <w:p>
           <w:pPr>
@@ -10473,7 +11771,7 @@
         </w:p>
       </w:tc>
     </w:tr>
-    <w:bookmarkEnd w:id="54"/>
+    <w:bookmarkEnd w:id="59"/>
   </w:tbl>
   <w:p>
     <w:pPr>
@@ -11803,16 +13101,16 @@
     </w:lvl>
   </w:abstractNum>
   <w:abstractNum w:abstractNumId="9" w15:restartNumberingAfterBreak="0">
-    <w:nsid w:val="48EB2A02"/>
+    <w:nsid w:val="421C7780"/>
     <w:multiLevelType w:val="hybridMultilevel"/>
-    <w:tmpl w:val="7B6A0BFA"/>
+    <w:tmpl w:val="53C4EAE0"/>
     <w:lvl w:ilvl="0" w:tplc="04070001">
       <w:start w:val="1"/>
       <w:numFmt w:val="bullet"/>
       <w:lvlText w:val=""/>
       <w:lvlJc w:val="left"/>
       <w:pPr>
-        <w:ind w:left="3552" w:hanging="360"/>
+        <w:ind w:left="2844" w:hanging="360"/>
       </w:pPr>
       <w:rPr>
         <w:rFonts w:ascii="Symbol" w:hAnsi="Symbol" w:hint="default"/>
@@ -11824,6 +13122,119 @@
       <w:lvlText w:val="o"/>
       <w:lvlJc w:val="left"/>
       <w:pPr>
+        <w:ind w:left="3564" w:hanging="360"/>
+      </w:pPr>
+      <w:rPr>
+        <w:rFonts w:ascii="Courier New" w:hAnsi="Courier New" w:cs="Courier New" w:hint="default"/>
+      </w:rPr>
+    </w:lvl>
+    <w:lvl w:ilvl="2" w:tplc="04070005" w:tentative="1">
+      <w:start w:val="1"/>
+      <w:numFmt w:val="bullet"/>
+      <w:lvlText w:val=""/>
+      <w:lvlJc w:val="left"/>
+      <w:pPr>
+        <w:ind w:left="4284" w:hanging="360"/>
+      </w:pPr>
+      <w:rPr>
+        <w:rFonts w:ascii="Wingdings" w:hAnsi="Wingdings" w:hint="default"/>
+      </w:rPr>
+    </w:lvl>
+    <w:lvl w:ilvl="3" w:tplc="04070001" w:tentative="1">
+      <w:start w:val="1"/>
+      <w:numFmt w:val="bullet"/>
+      <w:lvlText w:val=""/>
+      <w:lvlJc w:val="left"/>
+      <w:pPr>
+        <w:ind w:left="5004" w:hanging="360"/>
+      </w:pPr>
+      <w:rPr>
+        <w:rFonts w:ascii="Symbol" w:hAnsi="Symbol" w:hint="default"/>
+      </w:rPr>
+    </w:lvl>
+    <w:lvl w:ilvl="4" w:tplc="04070003" w:tentative="1">
+      <w:start w:val="1"/>
+      <w:numFmt w:val="bullet"/>
+      <w:lvlText w:val="o"/>
+      <w:lvlJc w:val="left"/>
+      <w:pPr>
+        <w:ind w:left="5724" w:hanging="360"/>
+      </w:pPr>
+      <w:rPr>
+        <w:rFonts w:ascii="Courier New" w:hAnsi="Courier New" w:cs="Courier New" w:hint="default"/>
+      </w:rPr>
+    </w:lvl>
+    <w:lvl w:ilvl="5" w:tplc="04070005" w:tentative="1">
+      <w:start w:val="1"/>
+      <w:numFmt w:val="bullet"/>
+      <w:lvlText w:val=""/>
+      <w:lvlJc w:val="left"/>
+      <w:pPr>
+        <w:ind w:left="6444" w:hanging="360"/>
+      </w:pPr>
+      <w:rPr>
+        <w:rFonts w:ascii="Wingdings" w:hAnsi="Wingdings" w:hint="default"/>
+      </w:rPr>
+    </w:lvl>
+    <w:lvl w:ilvl="6" w:tplc="04070001" w:tentative="1">
+      <w:start w:val="1"/>
+      <w:numFmt w:val="bullet"/>
+      <w:lvlText w:val=""/>
+      <w:lvlJc w:val="left"/>
+      <w:pPr>
+        <w:ind w:left="7164" w:hanging="360"/>
+      </w:pPr>
+      <w:rPr>
+        <w:rFonts w:ascii="Symbol" w:hAnsi="Symbol" w:hint="default"/>
+      </w:rPr>
+    </w:lvl>
+    <w:lvl w:ilvl="7" w:tplc="04070003" w:tentative="1">
+      <w:start w:val="1"/>
+      <w:numFmt w:val="bullet"/>
+      <w:lvlText w:val="o"/>
+      <w:lvlJc w:val="left"/>
+      <w:pPr>
+        <w:ind w:left="7884" w:hanging="360"/>
+      </w:pPr>
+      <w:rPr>
+        <w:rFonts w:ascii="Courier New" w:hAnsi="Courier New" w:cs="Courier New" w:hint="default"/>
+      </w:rPr>
+    </w:lvl>
+    <w:lvl w:ilvl="8" w:tplc="04070005" w:tentative="1">
+      <w:start w:val="1"/>
+      <w:numFmt w:val="bullet"/>
+      <w:lvlText w:val=""/>
+      <w:lvlJc w:val="left"/>
+      <w:pPr>
+        <w:ind w:left="8604" w:hanging="360"/>
+      </w:pPr>
+      <w:rPr>
+        <w:rFonts w:ascii="Wingdings" w:hAnsi="Wingdings" w:hint="default"/>
+      </w:rPr>
+    </w:lvl>
+  </w:abstractNum>
+  <w:abstractNum w:abstractNumId="10" w15:restartNumberingAfterBreak="0">
+    <w:nsid w:val="48EB2A02"/>
+    <w:multiLevelType w:val="hybridMultilevel"/>
+    <w:tmpl w:val="7B6A0BFA"/>
+    <w:lvl w:ilvl="0" w:tplc="04070001">
+      <w:start w:val="1"/>
+      <w:numFmt w:val="bullet"/>
+      <w:lvlText w:val=""/>
+      <w:lvlJc w:val="left"/>
+      <w:pPr>
+        <w:ind w:left="3552" w:hanging="360"/>
+      </w:pPr>
+      <w:rPr>
+        <w:rFonts w:ascii="Symbol" w:hAnsi="Symbol" w:hint="default"/>
+      </w:rPr>
+    </w:lvl>
+    <w:lvl w:ilvl="1" w:tplc="04070003" w:tentative="1">
+      <w:start w:val="1"/>
+      <w:numFmt w:val="bullet"/>
+      <w:lvlText w:val="o"/>
+      <w:lvlJc w:val="left"/>
+      <w:pPr>
         <w:ind w:left="4272" w:hanging="360"/>
       </w:pPr>
       <w:rPr>
@@ -11915,7 +13326,120 @@
       </w:rPr>
     </w:lvl>
   </w:abstractNum>
-  <w:abstractNum w:abstractNumId="10" w15:restartNumberingAfterBreak="0">
+  <w:abstractNum w:abstractNumId="11" w15:restartNumberingAfterBreak="0">
+    <w:nsid w:val="4D0D2A22"/>
+    <w:multiLevelType w:val="hybridMultilevel"/>
+    <w:tmpl w:val="1BE6A6C2"/>
+    <w:lvl w:ilvl="0" w:tplc="04070001">
+      <w:start w:val="1"/>
+      <w:numFmt w:val="bullet"/>
+      <w:lvlText w:val=""/>
+      <w:lvlJc w:val="left"/>
+      <w:pPr>
+        <w:ind w:left="3192" w:hanging="360"/>
+      </w:pPr>
+      <w:rPr>
+        <w:rFonts w:ascii="Symbol" w:hAnsi="Symbol" w:hint="default"/>
+      </w:rPr>
+    </w:lvl>
+    <w:lvl w:ilvl="1" w:tplc="04070003" w:tentative="1">
+      <w:start w:val="1"/>
+      <w:numFmt w:val="bullet"/>
+      <w:lvlText w:val="o"/>
+      <w:lvlJc w:val="left"/>
+      <w:pPr>
+        <w:ind w:left="3912" w:hanging="360"/>
+      </w:pPr>
+      <w:rPr>
+        <w:rFonts w:ascii="Courier New" w:hAnsi="Courier New" w:cs="Courier New" w:hint="default"/>
+      </w:rPr>
+    </w:lvl>
+    <w:lvl w:ilvl="2" w:tplc="04070005" w:tentative="1">
+      <w:start w:val="1"/>
+      <w:numFmt w:val="bullet"/>
+      <w:lvlText w:val=""/>
+      <w:lvlJc w:val="left"/>
+      <w:pPr>
+        <w:ind w:left="4632" w:hanging="360"/>
+      </w:pPr>
+      <w:rPr>
+        <w:rFonts w:ascii="Wingdings" w:hAnsi="Wingdings" w:hint="default"/>
+      </w:rPr>
+    </w:lvl>
+    <w:lvl w:ilvl="3" w:tplc="04070001" w:tentative="1">
+      <w:start w:val="1"/>
+      <w:numFmt w:val="bullet"/>
+      <w:lvlText w:val=""/>
+      <w:lvlJc w:val="left"/>
+      <w:pPr>
+        <w:ind w:left="5352" w:hanging="360"/>
+      </w:pPr>
+      <w:rPr>
+        <w:rFonts w:ascii="Symbol" w:hAnsi="Symbol" w:hint="default"/>
+      </w:rPr>
+    </w:lvl>
+    <w:lvl w:ilvl="4" w:tplc="04070003" w:tentative="1">
+      <w:start w:val="1"/>
+      <w:numFmt w:val="bullet"/>
+      <w:lvlText w:val="o"/>
+      <w:lvlJc w:val="left"/>
+      <w:pPr>
+        <w:ind w:left="6072" w:hanging="360"/>
+      </w:pPr>
+      <w:rPr>
+        <w:rFonts w:ascii="Courier New" w:hAnsi="Courier New" w:cs="Courier New" w:hint="default"/>
+      </w:rPr>
+    </w:lvl>
+    <w:lvl w:ilvl="5" w:tplc="04070005" w:tentative="1">
+      <w:start w:val="1"/>
+      <w:numFmt w:val="bullet"/>
+      <w:lvlText w:val=""/>
+      <w:lvlJc w:val="left"/>
+      <w:pPr>
+        <w:ind w:left="6792" w:hanging="360"/>
+      </w:pPr>
+      <w:rPr>
+        <w:rFonts w:ascii="Wingdings" w:hAnsi="Wingdings" w:hint="default"/>
+      </w:rPr>
+    </w:lvl>
+    <w:lvl w:ilvl="6" w:tplc="04070001" w:tentative="1">
+      <w:start w:val="1"/>
+      <w:numFmt w:val="bullet"/>
+      <w:lvlText w:val=""/>
+      <w:lvlJc w:val="left"/>
+      <w:pPr>
+        <w:ind w:left="7512" w:hanging="360"/>
+      </w:pPr>
+      <w:rPr>
+        <w:rFonts w:ascii="Symbol" w:hAnsi="Symbol" w:hint="default"/>
+      </w:rPr>
+    </w:lvl>
+    <w:lvl w:ilvl="7" w:tplc="04070003" w:tentative="1">
+      <w:start w:val="1"/>
+      <w:numFmt w:val="bullet"/>
+      <w:lvlText w:val="o"/>
+      <w:lvlJc w:val="left"/>
+      <w:pPr>
+        <w:ind w:left="8232" w:hanging="360"/>
+      </w:pPr>
+      <w:rPr>
+        <w:rFonts w:ascii="Courier New" w:hAnsi="Courier New" w:cs="Courier New" w:hint="default"/>
+      </w:rPr>
+    </w:lvl>
+    <w:lvl w:ilvl="8" w:tplc="04070005" w:tentative="1">
+      <w:start w:val="1"/>
+      <w:numFmt w:val="bullet"/>
+      <w:lvlText w:val=""/>
+      <w:lvlJc w:val="left"/>
+      <w:pPr>
+        <w:ind w:left="8952" w:hanging="360"/>
+      </w:pPr>
+      <w:rPr>
+        <w:rFonts w:ascii="Wingdings" w:hAnsi="Wingdings" w:hint="default"/>
+      </w:rPr>
+    </w:lvl>
+  </w:abstractNum>
+  <w:abstractNum w:abstractNumId="12" w15:restartNumberingAfterBreak="0">
     <w:nsid w:val="4DCB20D4"/>
     <w:multiLevelType w:val="hybridMultilevel"/>
     <w:tmpl w:val="31C260C4"/>
@@ -12001,7 +13525,7 @@
       </w:pPr>
     </w:lvl>
   </w:abstractNum>
-  <w:abstractNum w:abstractNumId="11" w15:restartNumberingAfterBreak="0">
+  <w:abstractNum w:abstractNumId="13" w15:restartNumberingAfterBreak="0">
     <w:nsid w:val="4E2A6963"/>
     <w:multiLevelType w:val="multilevel"/>
     <w:tmpl w:val="0407001F"/>
@@ -12087,7 +13611,7 @@
       </w:pPr>
     </w:lvl>
   </w:abstractNum>
-  <w:abstractNum w:abstractNumId="12" w15:restartNumberingAfterBreak="0">
+  <w:abstractNum w:abstractNumId="14" w15:restartNumberingAfterBreak="0">
     <w:nsid w:val="5F5A50D5"/>
     <w:multiLevelType w:val="hybridMultilevel"/>
     <w:tmpl w:val="32D0D7BA"/>
@@ -12176,7 +13700,7 @@
       </w:pPr>
     </w:lvl>
   </w:abstractNum>
-  <w:abstractNum w:abstractNumId="13" w15:restartNumberingAfterBreak="0">
+  <w:abstractNum w:abstractNumId="15" w15:restartNumberingAfterBreak="0">
     <w:nsid w:val="68D456C5"/>
     <w:multiLevelType w:val="hybridMultilevel"/>
     <w:tmpl w:val="244E2DC6"/>
@@ -12289,7 +13813,7 @@
       </w:rPr>
     </w:lvl>
   </w:abstractNum>
-  <w:abstractNum w:abstractNumId="14" w15:restartNumberingAfterBreak="0">
+  <w:abstractNum w:abstractNumId="16" w15:restartNumberingAfterBreak="0">
     <w:nsid w:val="704563E0"/>
     <w:multiLevelType w:val="hybridMultilevel"/>
     <w:tmpl w:val="750CF02A"/>
@@ -12379,6 +13903,119 @@
       </w:pPr>
     </w:lvl>
   </w:abstractNum>
+  <w:abstractNum w:abstractNumId="17" w15:restartNumberingAfterBreak="0">
+    <w:nsid w:val="73C81FF2"/>
+    <w:multiLevelType w:val="hybridMultilevel"/>
+    <w:tmpl w:val="79CE7420"/>
+    <w:lvl w:ilvl="0" w:tplc="04070001">
+      <w:start w:val="1"/>
+      <w:numFmt w:val="bullet"/>
+      <w:lvlText w:val=""/>
+      <w:lvlJc w:val="left"/>
+      <w:pPr>
+        <w:ind w:left="3192" w:hanging="360"/>
+      </w:pPr>
+      <w:rPr>
+        <w:rFonts w:ascii="Symbol" w:hAnsi="Symbol" w:hint="default"/>
+      </w:rPr>
+    </w:lvl>
+    <w:lvl w:ilvl="1" w:tplc="04070003" w:tentative="1">
+      <w:start w:val="1"/>
+      <w:numFmt w:val="bullet"/>
+      <w:lvlText w:val="o"/>
+      <w:lvlJc w:val="left"/>
+      <w:pPr>
+        <w:ind w:left="3912" w:hanging="360"/>
+      </w:pPr>
+      <w:rPr>
+        <w:rFonts w:ascii="Courier New" w:hAnsi="Courier New" w:cs="Courier New" w:hint="default"/>
+      </w:rPr>
+    </w:lvl>
+    <w:lvl w:ilvl="2" w:tplc="04070005" w:tentative="1">
+      <w:start w:val="1"/>
+      <w:numFmt w:val="bullet"/>
+      <w:lvlText w:val=""/>
+      <w:lvlJc w:val="left"/>
+      <w:pPr>
+        <w:ind w:left="4632" w:hanging="360"/>
+      </w:pPr>
+      <w:rPr>
+        <w:rFonts w:ascii="Wingdings" w:hAnsi="Wingdings" w:hint="default"/>
+      </w:rPr>
+    </w:lvl>
+    <w:lvl w:ilvl="3" w:tplc="04070001" w:tentative="1">
+      <w:start w:val="1"/>
+      <w:numFmt w:val="bullet"/>
+      <w:lvlText w:val=""/>
+      <w:lvlJc w:val="left"/>
+      <w:pPr>
+        <w:ind w:left="5352" w:hanging="360"/>
+      </w:pPr>
+      <w:rPr>
+        <w:rFonts w:ascii="Symbol" w:hAnsi="Symbol" w:hint="default"/>
+      </w:rPr>
+    </w:lvl>
+    <w:lvl w:ilvl="4" w:tplc="04070003" w:tentative="1">
+      <w:start w:val="1"/>
+      <w:numFmt w:val="bullet"/>
+      <w:lvlText w:val="o"/>
+      <w:lvlJc w:val="left"/>
+      <w:pPr>
+        <w:ind w:left="6072" w:hanging="360"/>
+      </w:pPr>
+      <w:rPr>
+        <w:rFonts w:ascii="Courier New" w:hAnsi="Courier New" w:cs="Courier New" w:hint="default"/>
+      </w:rPr>
+    </w:lvl>
+    <w:lvl w:ilvl="5" w:tplc="04070005" w:tentative="1">
+      <w:start w:val="1"/>
+      <w:numFmt w:val="bullet"/>
+      <w:lvlText w:val=""/>
+      <w:lvlJc w:val="left"/>
+      <w:pPr>
+        <w:ind w:left="6792" w:hanging="360"/>
+      </w:pPr>
+      <w:rPr>
+        <w:rFonts w:ascii="Wingdings" w:hAnsi="Wingdings" w:hint="default"/>
+      </w:rPr>
+    </w:lvl>
+    <w:lvl w:ilvl="6" w:tplc="04070001" w:tentative="1">
+      <w:start w:val="1"/>
+      <w:numFmt w:val="bullet"/>
+      <w:lvlText w:val=""/>
+      <w:lvlJc w:val="left"/>
+      <w:pPr>
+        <w:ind w:left="7512" w:hanging="360"/>
+      </w:pPr>
+      <w:rPr>
+        <w:rFonts w:ascii="Symbol" w:hAnsi="Symbol" w:hint="default"/>
+      </w:rPr>
+    </w:lvl>
+    <w:lvl w:ilvl="7" w:tplc="04070003" w:tentative="1">
+      <w:start w:val="1"/>
+      <w:numFmt w:val="bullet"/>
+      <w:lvlText w:val="o"/>
+      <w:lvlJc w:val="left"/>
+      <w:pPr>
+        <w:ind w:left="8232" w:hanging="360"/>
+      </w:pPr>
+      <w:rPr>
+        <w:rFonts w:ascii="Courier New" w:hAnsi="Courier New" w:cs="Courier New" w:hint="default"/>
+      </w:rPr>
+    </w:lvl>
+    <w:lvl w:ilvl="8" w:tplc="04070005" w:tentative="1">
+      <w:start w:val="1"/>
+      <w:numFmt w:val="bullet"/>
+      <w:lvlText w:val=""/>
+      <w:lvlJc w:val="left"/>
+      <w:pPr>
+        <w:ind w:left="8952" w:hanging="360"/>
+      </w:pPr>
+      <w:rPr>
+        <w:rFonts w:ascii="Wingdings" w:hAnsi="Wingdings" w:hint="default"/>
+      </w:rPr>
+    </w:lvl>
+  </w:abstractNum>
   <w:num w:numId="1" w16cid:durableId="5719047">
     <w:abstractNumId w:val="4"/>
   </w:num>
@@ -12386,13 +14023,13 @@
     <w:abstractNumId w:val="1"/>
   </w:num>
   <w:num w:numId="3" w16cid:durableId="996151959">
-    <w:abstractNumId w:val="14"/>
+    <w:abstractNumId w:val="16"/>
   </w:num>
   <w:num w:numId="4" w16cid:durableId="893656271">
     <w:abstractNumId w:val="3"/>
   </w:num>
   <w:num w:numId="5" w16cid:durableId="965086977">
-    <w:abstractNumId w:val="11"/>
+    <w:abstractNumId w:val="13"/>
   </w:num>
   <w:num w:numId="6" w16cid:durableId="1645429165">
     <w:abstractNumId w:val="3"/>
@@ -12482,10 +14119,10 @@
     <w:abstractNumId w:val="6"/>
   </w:num>
   <w:num w:numId="35" w16cid:durableId="1945069685">
-    <w:abstractNumId w:val="9"/>
+    <w:abstractNumId w:val="10"/>
   </w:num>
   <w:num w:numId="36" w16cid:durableId="439952177">
-    <w:abstractNumId w:val="13"/>
+    <w:abstractNumId w:val="15"/>
   </w:num>
   <w:num w:numId="37" w16cid:durableId="41752833">
     <w:abstractNumId w:val="7"/>
@@ -12494,13 +14131,22 @@
     <w:abstractNumId w:val="8"/>
   </w:num>
   <w:num w:numId="39" w16cid:durableId="774401536">
-    <w:abstractNumId w:val="10"/>
+    <w:abstractNumId w:val="12"/>
   </w:num>
   <w:num w:numId="40" w16cid:durableId="1350377126">
-    <w:abstractNumId w:val="12"/>
+    <w:abstractNumId w:val="14"/>
   </w:num>
   <w:num w:numId="41" w16cid:durableId="414671505">
     <w:abstractNumId w:val="0"/>
+  </w:num>
+  <w:num w:numId="42" w16cid:durableId="139084199">
+    <w:abstractNumId w:val="17"/>
+  </w:num>
+  <w:num w:numId="43" w16cid:durableId="1396856425">
+    <w:abstractNumId w:val="11"/>
+  </w:num>
+  <w:num w:numId="44" w16cid:durableId="619337298">
+    <w:abstractNumId w:val="9"/>
   </w:num>
 </w:numbering>
 </file>

</xml_diff>